<commit_message>
refactor: revised and updated with history policy images
</commit_message>
<xml_diff>
--- a/lab1/report.docx
+++ b/lab1/report.docx
@@ -9,12 +9,6 @@
           <w:lang w:val="en-GB"/>
         </w:rPr>
       </w:pPr>
-      <w:r>
-        <w:rPr>
-          <w:lang w:val="en-GB"/>
-        </w:rPr>
-        <w:t>++</w:t>
-      </w:r>
       <w:r>
         <w:rPr>
           <w:noProof/>
@@ -157,23 +151,21 @@
           <w:lang w:bidi="it-IT"/>
         </w:rPr>
       </w:pPr>
-      <w:proofErr w:type="spellStart"/>
       <w:r>
         <w:rPr>
           <w:sz w:val="24"/>
           <w:szCs w:val="24"/>
           <w:lang w:bidi="it-IT"/>
         </w:rPr>
-        <w:t>Dalmasso</w:t>
-      </w:r>
-      <w:proofErr w:type="spellEnd"/>
+        <w:t xml:space="preserve">Luca </w:t>
+      </w:r>
       <w:r>
         <w:rPr>
           <w:sz w:val="24"/>
           <w:szCs w:val="24"/>
           <w:lang w:bidi="it-IT"/>
         </w:rPr>
-        <w:t xml:space="preserve"> Luca (s281316)</w:t>
+        <w:t>Dalmasso (s281316)</w:t>
       </w:r>
     </w:p>
     <w:p>
@@ -523,19 +515,11 @@
           <w:lang w:val="en-GB"/>
         </w:rPr>
       </w:pPr>
-      <w:proofErr w:type="gramStart"/>
-      <w:r>
-        <w:rPr>
-          <w:lang w:val="en-GB"/>
-        </w:rPr>
-        <w:t>Sensing :</w:t>
-      </w:r>
-      <w:proofErr w:type="gramEnd"/>
-      <w:r>
-        <w:rPr>
-          <w:lang w:val="en-GB"/>
-        </w:rPr>
-        <w:t xml:space="preserve"> read data from sensors (polling)</w:t>
+      <w:r>
+        <w:rPr>
+          <w:lang w:val="en-GB"/>
+        </w:rPr>
+        <w:t>Sensing : read data from sensors (polling)</w:t>
       </w:r>
     </w:p>
     <w:p>
@@ -1405,7 +1389,6 @@
         <w:t xml:space="preserve"> = - </w:t>
       </w:r>
       <w:proofErr w:type="spellStart"/>
-      <w:proofErr w:type="gramStart"/>
       <w:r>
         <w:rPr>
           <w:rFonts w:eastAsiaTheme="minorEastAsia"/>
@@ -1419,15 +1402,7 @@
           <w:rFonts w:eastAsiaTheme="minorEastAsia"/>
           <w:lang w:val="en-GB"/>
         </w:rPr>
-        <w:t>,  Sleep</w:t>
-      </w:r>
-      <w:proofErr w:type="gramEnd"/>
-      <w:r>
-        <w:rPr>
-          <w:rFonts w:eastAsiaTheme="minorEastAsia"/>
-          <w:lang w:val="en-GB"/>
-        </w:rPr>
-        <w:t>-&gt;Idle transition is not possible for the PSM under test.</w:t>
+        <w:t>,  Sleep-&gt;Idle transition is not possible for the PSM under test.</w:t>
       </w:r>
     </w:p>
     <w:p>
@@ -2188,21 +2163,7 @@
         <w:rPr>
           <w:lang w:val="en-GB"/>
         </w:rPr>
-        <w:t xml:space="preserve">In this experiment only two similar workloads have been used, both characterized by </w:t>
-      </w:r>
-      <w:proofErr w:type="gramStart"/>
-      <w:r>
-        <w:rPr>
-          <w:lang w:val="en-GB"/>
-        </w:rPr>
-        <w:t>a 3 phases</w:t>
-      </w:r>
-      <w:proofErr w:type="gramEnd"/>
-      <w:r>
-        <w:rPr>
-          <w:lang w:val="en-GB"/>
-        </w:rPr>
-        <w:t xml:space="preserve"> that are repeated every 2 minutes</w:t>
+        <w:t>In this experiment only two similar workloads have been used, both characterized by a 3 phases that are repeated every 2 minutes</w:t>
       </w:r>
       <w:r>
         <w:rPr>
@@ -2233,21 +2194,31 @@
         <w:rPr>
           <w:lang w:val="en-GB"/>
         </w:rPr>
-        <w:t xml:space="preserve">for a given period (during in which the system should move, if </w:t>
-      </w:r>
-      <w:proofErr w:type="gramStart"/>
-      <w:r>
-        <w:rPr>
-          <w:lang w:val="en-GB"/>
-        </w:rPr>
-        <w:t>possible,  in</w:t>
-      </w:r>
-      <w:proofErr w:type="gramEnd"/>
-      <w:r>
-        <w:rPr>
-          <w:lang w:val="en-GB"/>
-        </w:rPr>
-        <w:t xml:space="preserve"> Idle or Sleep), retrieve data from sensors when they are ready (in this period the system should be in Run state, otherwise data are lost), repeat until all data are retrieved.</w:t>
+        <w:t xml:space="preserve">for a given period (during which the system should move, if possible, in Idle or Sleep), retrieve data from sensors when they are ready (in this period the system should be in Run state, otherwise data </w:t>
+      </w:r>
+      <w:r>
+        <w:rPr>
+          <w:lang w:val="en-GB"/>
+        </w:rPr>
+        <w:t>is</w:t>
+      </w:r>
+      <w:r>
+        <w:rPr>
+          <w:lang w:val="en-GB"/>
+        </w:rPr>
+        <w:t xml:space="preserve"> lost), repeat until all data </w:t>
+      </w:r>
+      <w:r>
+        <w:rPr>
+          <w:lang w:val="en-GB"/>
+        </w:rPr>
+        <w:t>is</w:t>
+      </w:r>
+      <w:r>
+        <w:rPr>
+          <w:lang w:val="en-GB"/>
+        </w:rPr>
+        <w:t xml:space="preserve"> retrieved.</w:t>
       </w:r>
     </w:p>
     <w:p>
@@ -2676,27 +2647,13 @@
         <w:rPr>
           <w:lang w:val="en-GB"/>
         </w:rPr>
-        <w:t xml:space="preserve"> of workload</w:t>
-      </w:r>
-      <w:proofErr w:type="gramStart"/>
-      <w:r>
-        <w:rPr>
-          <w:lang w:val="en-GB"/>
-        </w:rPr>
-        <w:t xml:space="preserve">1, </w:t>
-      </w:r>
-      <w:r>
-        <w:rPr>
-          <w:lang w:val="en-GB"/>
-        </w:rPr>
-        <w:t xml:space="preserve"> after</w:t>
-      </w:r>
-      <w:proofErr w:type="gramEnd"/>
-      <w:r>
-        <w:rPr>
-          <w:lang w:val="en-GB"/>
-        </w:rPr>
-        <w:t xml:space="preserve"> the first 2 minutes (Spike</w:t>
+        <w:t xml:space="preserve"> of workload1, </w:t>
+      </w:r>
+      <w:r>
+        <w:rPr>
+          <w:lang w:val="en-GB"/>
+        </w:rPr>
+        <w:t xml:space="preserve"> after the first 2 minutes (Spike</w:t>
       </w:r>
       <w:r>
         <w:rPr>
@@ -2836,7 +2793,19 @@
         <w:rPr>
           <w:lang w:val="en-GB"/>
         </w:rPr>
-        <w:t xml:space="preserve">In this first part of the experiment, the evaluation is made by using the Timeout policy, so basically it consists of shutting down the system into one of the two low power states whenever the idle period (period where the activity is 0) observed becomes longer than a given timeout </w:t>
+        <w:t xml:space="preserve">In this first part of the experiment, the evaluation is made by using the Timeout policy, so basically it consists </w:t>
+      </w:r>
+      <w:r>
+        <w:rPr>
+          <w:lang w:val="en-GB"/>
+        </w:rPr>
+        <w:t>in</w:t>
+      </w:r>
+      <w:r>
+        <w:rPr>
+          <w:lang w:val="en-GB"/>
+        </w:rPr>
+        <w:t xml:space="preserve"> shutting down the system into one of the two low power states whenever the idle period (period where the activity is 0) observed becomes longer than a given timeout </w:t>
       </w:r>
       <w:proofErr w:type="spellStart"/>
       <w:r>
@@ -2863,7 +2832,7 @@
         <w:rPr>
           <w:lang w:val="en-GB"/>
         </w:rPr>
-        <w:t xml:space="preserve">In order to evaluate what are the drawbacks of using </w:t>
+        <w:t>We considered the following 2 cases:</w:t>
       </w:r>
     </w:p>
     <w:p>
@@ -2910,21 +2879,19 @@
         <w:rPr>
           <w:lang w:val="en-GB"/>
         </w:rPr>
-        <w:t xml:space="preserve">the policy is safer because ensures </w:t>
-      </w:r>
-      <w:proofErr w:type="gramStart"/>
-      <w:r>
-        <w:rPr>
-          <w:lang w:val="en-GB"/>
-        </w:rPr>
-        <w:t>that  the</w:t>
-      </w:r>
-      <w:proofErr w:type="gramEnd"/>
-      <w:r>
-        <w:rPr>
-          <w:lang w:val="en-GB"/>
-        </w:rPr>
-        <w:t xml:space="preserve"> cost of shutdowns are amortized.</w:t>
+        <w:t xml:space="preserve">the policy is safer because ensures that the cost of shutdowns </w:t>
+      </w:r>
+      <w:r>
+        <w:rPr>
+          <w:lang w:val="en-GB"/>
+        </w:rPr>
+        <w:t>is</w:t>
+      </w:r>
+      <w:r>
+        <w:rPr>
+          <w:lang w:val="en-GB"/>
+        </w:rPr>
+        <w:t xml:space="preserve"> amortized.</w:t>
       </w:r>
     </w:p>
     <w:p>
@@ -2972,16 +2939,26 @@
         <w:rPr>
           <w:lang w:val="en-GB"/>
         </w:rPr>
-        <w:t xml:space="preserve">If timeout is lower </w:t>
-      </w:r>
-      <w:proofErr w:type="spellStart"/>
-      <w:r>
-        <w:rPr>
-          <w:lang w:val="en-GB"/>
-        </w:rPr>
-        <w:t>then</w:t>
-      </w:r>
-      <w:proofErr w:type="spellEnd"/>
+        <w:t>If timeout is lower th</w:t>
+      </w:r>
+      <w:r>
+        <w:rPr>
+          <w:lang w:val="en-GB"/>
+        </w:rPr>
+        <w:t>a</w:t>
+      </w:r>
+      <w:r>
+        <w:rPr>
+          <w:lang w:val="en-GB"/>
+        </w:rPr>
+        <w:t>n</w:t>
+      </w:r>
+      <w:r>
+        <w:rPr>
+          <w:lang w:val="en-GB"/>
+        </w:rPr>
+        <w:t xml:space="preserve"> the</w:t>
+      </w:r>
       <w:r>
         <w:rPr>
           <w:lang w:val="en-GB"/>
@@ -3004,7 +2981,19 @@
         <w:rPr>
           <w:lang w:val="en-GB"/>
         </w:rPr>
-        <w:t xml:space="preserve">The system won’t be able in </w:t>
+        <w:t>The system won’t be able</w:t>
+      </w:r>
+      <w:r>
+        <w:rPr>
+          <w:lang w:val="en-GB"/>
+        </w:rPr>
+        <w:t>,</w:t>
+      </w:r>
+      <w:r>
+        <w:rPr>
+          <w:lang w:val="en-GB"/>
+        </w:rPr>
+        <w:t xml:space="preserve"> in </w:t>
       </w:r>
       <w:proofErr w:type="spellStart"/>
       <w:r>
@@ -3033,14 +3022,12 @@
         </w:rPr>
         <w:t xml:space="preserve">compute the overall delay caused by this </w:t>
       </w:r>
-      <w:proofErr w:type="spellStart"/>
-      <w:r>
-        <w:rPr>
-          <w:lang w:val="en-GB"/>
-        </w:rPr>
-        <w:t>fenomenom</w:t>
-      </w:r>
-      <w:proofErr w:type="spellEnd"/>
+      <w:r>
+        <w:rPr>
+          <w:lang w:val="en-GB"/>
+        </w:rPr>
+        <w:t>phenomenon</w:t>
+      </w:r>
       <w:r>
         <w:rPr>
           <w:lang w:val="en-GB"/>
@@ -3091,14 +3078,37 @@
         <w:rPr>
           <w:lang w:val="en-GB"/>
         </w:rPr>
-        <w:t>.</w:t>
-      </w:r>
-      <w:r>
-        <w:rPr>
-          <w:lang w:val="en-GB"/>
-        </w:rPr>
-        <w:br/>
-        <w:t xml:space="preserve">The system a part from increasing the delays, may even consume more energy than the case </w:t>
+        <w:t>, but, a</w:t>
+      </w:r>
+      <w:r>
+        <w:rPr>
+          <w:lang w:val="en-GB"/>
+        </w:rPr>
+        <w:t xml:space="preserve"> part from increasing the delays</w:t>
+      </w:r>
+      <w:r>
+        <w:rPr>
+          <w:lang w:val="en-GB"/>
+        </w:rPr>
+        <w:t>, as expected,</w:t>
+      </w:r>
+      <w:r>
+        <w:rPr>
+          <w:lang w:val="en-GB"/>
+        </w:rPr>
+        <w:t xml:space="preserve"> consume</w:t>
+      </w:r>
+      <w:r>
+        <w:rPr>
+          <w:lang w:val="en-GB"/>
+        </w:rPr>
+        <w:t>s</w:t>
+      </w:r>
+      <w:r>
+        <w:rPr>
+          <w:lang w:val="en-GB"/>
+        </w:rPr>
+        <w:t xml:space="preserve"> more energy than the case </w:t>
       </w:r>
       <w:proofErr w:type="spellStart"/>
       <w:r>
@@ -3128,19 +3138,17 @@
         </w:rPr>
         <w:t>. (</w:t>
       </w:r>
-      <w:proofErr w:type="gramStart"/>
-      <w:r>
-        <w:rPr>
-          <w:lang w:val="en-GB"/>
-        </w:rPr>
-        <w:t>this</w:t>
-      </w:r>
-      <w:proofErr w:type="gramEnd"/>
-      <w:r>
-        <w:rPr>
-          <w:lang w:val="en-GB"/>
-        </w:rPr>
-        <w:t xml:space="preserve"> is dramatic!).</w:t>
+      <w:r>
+        <w:rPr>
+          <w:lang w:val="en-GB"/>
+        </w:rPr>
+        <w:t>T</w:t>
+      </w:r>
+      <w:r>
+        <w:rPr>
+          <w:lang w:val="en-GB"/>
+        </w:rPr>
+        <w:t>his is dramatic!).</w:t>
       </w:r>
     </w:p>
     <w:p>
@@ -3290,7 +3298,25 @@
         <w:rPr>
           <w:lang w:val="en-GB"/>
         </w:rPr>
-        <w:t xml:space="preserve"> is small enough to be considered negligible, so the analysis done here are both for </w:t>
+        <w:t xml:space="preserve"> is small enough to be considered negligible, so the analysis done here are</w:t>
+      </w:r>
+      <w:r>
+        <w:rPr>
+          <w:lang w:val="en-GB"/>
+        </w:rPr>
+        <w:t xml:space="preserve"> all</w:t>
+      </w:r>
+      <w:r>
+        <w:rPr>
+          <w:lang w:val="en-GB"/>
+        </w:rPr>
+        <w:t xml:space="preserve"> </w:t>
+      </w:r>
+      <w:r>
+        <w:rPr>
+          <w:lang w:val="en-GB"/>
+        </w:rPr>
+        <w:t xml:space="preserve">for </w:t>
       </w:r>
       <w:proofErr w:type="spellStart"/>
       <w:r>
@@ -3318,38 +3344,8 @@
         <w:rPr>
           <w:lang w:val="en-GB"/>
         </w:rPr>
-        <w:t xml:space="preserve"> and </w:t>
-      </w:r>
-      <w:proofErr w:type="spellStart"/>
-      <w:r>
-        <w:rPr>
-          <w:lang w:val="en-GB"/>
-        </w:rPr>
-        <w:t>Tto</w:t>
-      </w:r>
-      <w:proofErr w:type="spellEnd"/>
-      <w:r>
-        <w:rPr>
-          <w:lang w:val="en-GB"/>
-        </w:rPr>
-        <w:t>&lt;</w:t>
-      </w:r>
-      <w:proofErr w:type="spellStart"/>
-      <w:proofErr w:type="gramStart"/>
-      <w:r>
-        <w:rPr>
-          <w:lang w:val="en-GB"/>
-        </w:rPr>
-        <w:t>Tbe</w:t>
-      </w:r>
-      <w:proofErr w:type="spellEnd"/>
-      <w:r>
-        <w:rPr>
-          <w:lang w:val="en-GB"/>
-        </w:rPr>
-        <w:t>..</w:t>
-      </w:r>
-      <w:proofErr w:type="gramEnd"/>
+        <w:t>.</w:t>
+      </w:r>
       <w:r>
         <w:rPr>
           <w:lang w:val="en-GB"/>
@@ -3361,22 +3357,57 @@
         <w:rPr>
           <w:lang w:val="en-GB"/>
         </w:rPr>
-        <w:t xml:space="preserve">is expected to happen is that by increasing the timeout, as a consequence the energy increases linearly. (It could eventually saturate, but it has no sense to try it because due to </w:t>
-      </w:r>
-      <w:proofErr w:type="gramStart"/>
-      <w:r>
-        <w:rPr>
-          <w:lang w:val="en-GB"/>
-        </w:rPr>
-        <w:t>Waiting,  phases</w:t>
-      </w:r>
-      <w:proofErr w:type="gramEnd"/>
-      <w:r>
-        <w:rPr>
-          <w:lang w:val="en-GB"/>
-        </w:rPr>
-        <w:t xml:space="preserve"> in order to saturate the timeout should be too big to be meaningful)</w:t>
-      </w:r>
+        <w:t>was</w:t>
+      </w:r>
+      <w:r>
+        <w:rPr>
+          <w:lang w:val="en-GB"/>
+        </w:rPr>
+        <w:t xml:space="preserve"> expected to happen is that by increasing the timeout, as a consequence</w:t>
+      </w:r>
+      <w:r>
+        <w:rPr>
+          <w:lang w:val="en-GB"/>
+        </w:rPr>
+        <w:t>,</w:t>
+      </w:r>
+      <w:r>
+        <w:rPr>
+          <w:lang w:val="en-GB"/>
+        </w:rPr>
+        <w:t xml:space="preserve"> the energy increases linearly. (It could eventually saturate, but it has no sense to try</w:t>
+      </w:r>
+      <w:r>
+        <w:rPr>
+          <w:lang w:val="en-GB"/>
+        </w:rPr>
+        <w:t xml:space="preserve">, because, due to </w:t>
+      </w:r>
+      <w:r>
+        <w:rPr>
+          <w:lang w:val="en-GB"/>
+        </w:rPr>
+        <w:t>Waiting phases</w:t>
+      </w:r>
+      <w:r>
+        <w:rPr>
+          <w:lang w:val="en-GB"/>
+        </w:rPr>
+        <w:t>,</w:t>
+      </w:r>
+      <w:r>
+        <w:rPr>
+          <w:lang w:val="en-GB"/>
+        </w:rPr>
+        <w:t xml:space="preserve"> the timeout should be too big to be meaningful)</w:t>
+      </w:r>
+    </w:p>
+    <w:p>
+      <w:pPr>
+        <w:rPr>
+          <w:lang w:val="en-GB"/>
+        </w:rPr>
+      </w:pPr>
     </w:p>
     <w:p>
       <w:pPr>
@@ -3403,7 +3434,7 @@
           <w:lang w:val="en-GB"/>
         </w:rPr>
         <w:br/>
-        <w:t xml:space="preserve">It is possible to see two distinct points int the curve of the energy (Figure6), those are due to the fact that if </w:t>
+        <w:t xml:space="preserve">It is possible to see two distinct points in the curve of the energy (Figure6), those are due to the fact that if </w:t>
       </w:r>
       <w:proofErr w:type="spellStart"/>
       <w:r>
@@ -3614,16 +3645,14 @@
         <w:rPr>
           <w:lang w:val="en-GB"/>
         </w:rPr>
-        <w:t xml:space="preserve">, because here the slow sensing </w:t>
-      </w:r>
-      <w:proofErr w:type="gramStart"/>
-      <w:r>
-        <w:rPr>
-          <w:lang w:val="en-GB"/>
-        </w:rPr>
-        <w:t>produce</w:t>
-      </w:r>
-      <w:proofErr w:type="gramEnd"/>
+        <w:t>, because here the slow sensing produce</w:t>
+      </w:r>
+      <w:r>
+        <w:rPr>
+          <w:lang w:val="en-GB"/>
+        </w:rPr>
+        <w:t>s</w:t>
+      </w:r>
       <w:r>
         <w:rPr>
           <w:lang w:val="en-GB"/>
@@ -3870,7 +3899,6 @@
         </w:rPr>
         <w:t xml:space="preserve">The PSM now looks very different from before, in particular there are </w:t>
       </w:r>
-      <w:proofErr w:type="gramStart"/>
       <w:r>
         <w:rPr>
           <w:lang w:val="en-GB"/>
@@ -3881,14 +3909,7 @@
         <w:rPr>
           <w:lang w:val="en-GB"/>
         </w:rPr>
-        <w:t xml:space="preserve"> aspects</w:t>
-      </w:r>
-      <w:proofErr w:type="gramEnd"/>
-      <w:r>
-        <w:rPr>
-          <w:lang w:val="en-GB"/>
-        </w:rPr>
-        <w:t xml:space="preserve"> to be considered (remind table1 and table2):</w:t>
+        <w:t>aspects to be considered (remind table1 and table2):</w:t>
       </w:r>
     </w:p>
     <w:p>
@@ -3956,7 +3977,25 @@
                     <w:szCs w:val="28"/>
                     <w:lang w:val="en-GB"/>
                   </w:rPr>
-                  <m:t>Run→Slepp</m:t>
+                  <m:t>Run→Sle</m:t>
+                </m:r>
+                <m:r>
+                  <w:rPr>
+                    <w:rFonts w:ascii="Cambria Math" w:hAnsi="Cambria Math"/>
+                    <w:sz w:val="28"/>
+                    <w:szCs w:val="28"/>
+                    <w:lang w:val="en-GB"/>
+                  </w:rPr>
+                  <m:t>e</m:t>
+                </m:r>
+                <m:r>
+                  <w:rPr>
+                    <w:rFonts w:ascii="Cambria Math" w:hAnsi="Cambria Math"/>
+                    <w:sz w:val="28"/>
+                    <w:szCs w:val="28"/>
+                    <w:lang w:val="en-GB"/>
+                  </w:rPr>
+                  <m:t>p</m:t>
                 </m:r>
               </m:sub>
             </m:sSub>
@@ -4233,7 +4272,16 @@
                 <w:szCs w:val="28"/>
                 <w:lang w:val="en-GB"/>
               </w:rPr>
-              <m:t>PRun</m:t>
+              <m:t>P</m:t>
+            </m:r>
+            <m:r>
+              <w:rPr>
+                <w:rFonts w:ascii="Cambria Math" w:hAnsi="Cambria Math"/>
+                <w:sz w:val="28"/>
+                <w:szCs w:val="28"/>
+                <w:lang w:val="en-GB"/>
+              </w:rPr>
+              <m:t>Sleep</m:t>
             </m:r>
           </m:num>
           <m:den>
@@ -4331,15 +4379,13 @@
         </w:rPr>
         <w:t xml:space="preserve"> is not small enough to be </w:t>
       </w:r>
-      <w:proofErr w:type="spellStart"/>
       <w:r>
         <w:rPr>
           <w:rFonts w:eastAsiaTheme="minorEastAsia"/>
           <w:lang w:val="en-GB"/>
         </w:rPr>
-        <w:t>negletted</w:t>
-      </w:r>
-      <w:proofErr w:type="spellEnd"/>
+        <w:t>neglected</w:t>
+      </w:r>
     </w:p>
     <w:p>
       <w:pPr>
@@ -4544,7 +4590,21 @@
           <w:rFonts w:eastAsiaTheme="minorEastAsia"/>
           <w:lang w:val="en-GB"/>
         </w:rPr>
-        <w:t>IDLE PSM, consume 1 order of magnitude more!</w:t>
+        <w:t>IDLE PSM, consume</w:t>
+      </w:r>
+      <w:r>
+        <w:rPr>
+          <w:rFonts w:eastAsiaTheme="minorEastAsia"/>
+          <w:lang w:val="en-GB"/>
+        </w:rPr>
+        <w:t>s</w:t>
+      </w:r>
+      <w:r>
+        <w:rPr>
+          <w:rFonts w:eastAsiaTheme="minorEastAsia"/>
+          <w:lang w:val="en-GB"/>
+        </w:rPr>
+        <w:t xml:space="preserve"> 1 order of magnitude more!</w:t>
       </w:r>
       <w:r>
         <w:rPr>
@@ -4560,61 +4620,99 @@
           <w:lang w:val="en-GB"/>
         </w:rPr>
         <w:lastRenderedPageBreak/>
-        <w:t xml:space="preserve">timeout must be chosen with more care, because if the time that the system stays in Sleep is not big </w:t>
-      </w:r>
-      <w:proofErr w:type="gramStart"/>
+        <w:t>timeout must be chosen with more care, because if the</w:t>
+      </w:r>
       <w:r>
         <w:rPr>
           <w:rFonts w:eastAsiaTheme="minorEastAsia"/>
           <w:lang w:val="en-GB"/>
         </w:rPr>
-        <w:t>enough</w:t>
+        <w:t xml:space="preserve"> amount of</w:t>
       </w:r>
       <w:r>
         <w:rPr>
           <w:rFonts w:eastAsiaTheme="minorEastAsia"/>
           <w:lang w:val="en-GB"/>
         </w:rPr>
-        <w:t>,  might</w:t>
-      </w:r>
-      <w:proofErr w:type="gramEnd"/>
+        <w:t xml:space="preserve"> time </w:t>
+      </w:r>
       <w:r>
         <w:rPr>
           <w:rFonts w:eastAsiaTheme="minorEastAsia"/>
           <w:lang w:val="en-GB"/>
         </w:rPr>
-        <w:t xml:space="preserve"> lead into a </w:t>
-      </w:r>
-      <w:proofErr w:type="spellStart"/>
+        <w:t>in which</w:t>
+      </w:r>
       <w:r>
         <w:rPr>
           <w:rFonts w:eastAsiaTheme="minorEastAsia"/>
           <w:lang w:val="en-GB"/>
         </w:rPr>
-        <w:t>non optimal</w:t>
-      </w:r>
-      <w:proofErr w:type="spellEnd"/>
+        <w:t xml:space="preserve"> the system stays in Sleep is not big enough</w:t>
+      </w:r>
       <w:r>
         <w:rPr>
           <w:rFonts w:eastAsiaTheme="minorEastAsia"/>
           <w:lang w:val="en-GB"/>
         </w:rPr>
-        <w:t xml:space="preserve"> solution.</w:t>
-      </w:r>
-    </w:p>
-    <w:p>
-      <w:pPr>
+        <w:t xml:space="preserve">, </w:t>
+      </w:r>
+      <w:r>
         <w:rPr>
           <w:rFonts w:eastAsiaTheme="minorEastAsia"/>
           <w:lang w:val="en-GB"/>
         </w:rPr>
-      </w:pPr>
+        <w:t>it</w:t>
+      </w:r>
       <w:r>
         <w:rPr>
           <w:rFonts w:eastAsiaTheme="minorEastAsia"/>
           <w:lang w:val="en-GB"/>
         </w:rPr>
-        <w:t>In order to demonstrate this behaviour is better to take a look at this plot (Figure9):</w:t>
+        <w:t xml:space="preserve"> might lead to a non</w:t>
+      </w:r>
+      <w:r>
+        <w:rPr>
+          <w:rFonts w:eastAsiaTheme="minorEastAsia"/>
+          <w:lang w:val="en-GB"/>
+        </w:rPr>
+        <w:t>-</w:t>
+      </w:r>
+      <w:r>
+        <w:rPr>
+          <w:rFonts w:eastAsiaTheme="minorEastAsia"/>
+          <w:lang w:val="en-GB"/>
+        </w:rPr>
+        <w:t>optimal solution.</w:t>
+      </w:r>
+    </w:p>
+    <w:p>
+      <w:pPr>
+        <w:rPr>
+          <w:rFonts w:eastAsiaTheme="minorEastAsia"/>
+          <w:lang w:val="en-GB"/>
+        </w:rPr>
+      </w:pPr>
+      <w:r>
+        <w:rPr>
+          <w:rFonts w:eastAsiaTheme="minorEastAsia"/>
+          <w:lang w:val="en-GB"/>
+        </w:rPr>
+        <w:t xml:space="preserve">In order to demonstrate this behaviour is better to take a look at </w:t>
+      </w:r>
+      <w:r>
+        <w:rPr>
+          <w:rFonts w:eastAsiaTheme="minorEastAsia"/>
+          <w:lang w:val="en-GB"/>
+        </w:rPr>
+        <w:t>the following plot</w:t>
+      </w:r>
+      <w:r>
+        <w:rPr>
+          <w:rFonts w:eastAsiaTheme="minorEastAsia"/>
+          <w:lang w:val="en-GB"/>
+        </w:rPr>
+        <w:t>:</w:t>
       </w:r>
     </w:p>
     <w:p>
@@ -4863,7 +4961,21 @@
           <w:lang w:val="en-GB"/>
         </w:rPr>
         <w:br/>
-        <w:t xml:space="preserve">The distribution of idle times, due to the slow sensing, is concentrated between 80-120 </w:t>
+        <w:t>The distribution of idle times, due to the slow sensing, is concentrated between 80</w:t>
+      </w:r>
+      <w:r>
+        <w:rPr>
+          <w:rFonts w:eastAsiaTheme="minorEastAsia"/>
+          <w:lang w:val="en-GB"/>
+        </w:rPr>
+        <w:t xml:space="preserve"> and </w:t>
+      </w:r>
+      <w:r>
+        <w:rPr>
+          <w:rFonts w:eastAsiaTheme="minorEastAsia"/>
+          <w:lang w:val="en-GB"/>
+        </w:rPr>
+        <w:t xml:space="preserve">120 </w:t>
       </w:r>
       <w:proofErr w:type="spellStart"/>
       <w:r>
@@ -4879,38 +4991,78 @@
           <w:rFonts w:eastAsiaTheme="minorEastAsia"/>
           <w:lang w:val="en-GB"/>
         </w:rPr>
-        <w:t>, so in this case if the time spent in the Sleep state is not big enough to compensate the cost of the transitions the solution is no more optimal.</w:t>
+        <w:t>, so</w:t>
       </w:r>
       <w:r>
         <w:rPr>
           <w:rFonts w:eastAsiaTheme="minorEastAsia"/>
           <w:lang w:val="en-GB"/>
         </w:rPr>
+        <w:t>,</w:t>
+      </w:r>
+      <w:r>
+        <w:rPr>
+          <w:rFonts w:eastAsiaTheme="minorEastAsia"/>
+          <w:lang w:val="en-GB"/>
+        </w:rPr>
+        <w:t xml:space="preserve"> in this case</w:t>
+      </w:r>
+      <w:r>
+        <w:rPr>
+          <w:rFonts w:eastAsiaTheme="minorEastAsia"/>
+          <w:lang w:val="en-GB"/>
+        </w:rPr>
+        <w:t>,</w:t>
+      </w:r>
+      <w:r>
+        <w:rPr>
+          <w:rFonts w:eastAsiaTheme="minorEastAsia"/>
+          <w:lang w:val="en-GB"/>
+        </w:rPr>
+        <w:t xml:space="preserve"> if the time spent in the Sleep state is not big enough to compensate the cost of the transitions</w:t>
+      </w:r>
+      <w:r>
+        <w:rPr>
+          <w:rFonts w:eastAsiaTheme="minorEastAsia"/>
+          <w:lang w:val="en-GB"/>
+        </w:rPr>
+        <w:t>,</w:t>
+      </w:r>
+      <w:r>
+        <w:rPr>
+          <w:rFonts w:eastAsiaTheme="minorEastAsia"/>
+          <w:lang w:val="en-GB"/>
+        </w:rPr>
+        <w:t xml:space="preserve"> the solution is no more optimal.</w:t>
+      </w:r>
+      <w:r>
+        <w:rPr>
+          <w:rFonts w:eastAsiaTheme="minorEastAsia"/>
+          <w:lang w:val="en-GB"/>
+        </w:rPr>
         <w:br/>
-        <w:t xml:space="preserve">As a consequence timeouts &lt; 80 or &gt; 100 are expected to have better </w:t>
-      </w:r>
-      <w:proofErr w:type="gramStart"/>
+        <w:t>As a consequence</w:t>
+      </w:r>
       <w:r>
         <w:rPr>
           <w:rFonts w:eastAsiaTheme="minorEastAsia"/>
           <w:lang w:val="en-GB"/>
         </w:rPr>
-        <w:t>results.</w:t>
+        <w:t>,</w:t>
       </w:r>
       <w:r>
         <w:rPr>
           <w:rFonts w:eastAsiaTheme="minorEastAsia"/>
           <w:lang w:val="en-GB"/>
         </w:rPr>
-        <w:t>(</w:t>
-      </w:r>
-      <w:proofErr w:type="gramEnd"/>
+        <w:t xml:space="preserve"> timeouts &lt; 80 or &gt; 100 are expected to have better results.</w:t>
+      </w:r>
       <w:r>
         <w:rPr>
           <w:rFonts w:eastAsiaTheme="minorEastAsia"/>
           <w:lang w:val="en-GB"/>
         </w:rPr>
-        <w:t>Figure11)</w:t>
+        <w:t>(Figure11)</w:t>
       </w:r>
     </w:p>
     <w:p>
@@ -5031,7 +5183,31 @@
         <w:rPr>
           <w:lang w:val="en-GB"/>
         </w:rPr>
-        <w:t xml:space="preserve">In this extra point, the analysis has been done in order to evaluate the effects of both Delay and Energy </w:t>
+        <w:t xml:space="preserve">In this extra point, </w:t>
+      </w:r>
+      <w:r>
+        <w:rPr>
+          <w:lang w:val="en-GB"/>
+        </w:rPr>
+        <w:t>an</w:t>
+      </w:r>
+      <w:r>
+        <w:rPr>
+          <w:lang w:val="en-GB"/>
+        </w:rPr>
+        <w:t xml:space="preserve"> analysis has been </w:t>
+      </w:r>
+      <w:r>
+        <w:rPr>
+          <w:lang w:val="en-GB"/>
+        </w:rPr>
+        <w:t>performed</w:t>
+      </w:r>
+      <w:r>
+        <w:rPr>
+          <w:lang w:val="en-GB"/>
+        </w:rPr>
+        <w:t xml:space="preserve"> to evaluate the effects of both Delay and Energy </w:t>
       </w:r>
       <w:r>
         <w:rPr>
@@ -5117,27 +5293,25 @@
         <w:rPr>
           <w:lang w:val="en-GB"/>
         </w:rPr>
-        <w:t xml:space="preserve"> is not respected then the system will never able to resume to active state when needed (even with a pre-wakeup) and in the worst case some tasks are totally missed due to the </w:t>
-      </w:r>
-      <w:proofErr w:type="gramStart"/>
-      <w:r>
-        <w:rPr>
-          <w:lang w:val="en-GB"/>
-        </w:rPr>
-        <w:t>delay.</w:t>
-      </w:r>
-      <w:r>
-        <w:rPr>
-          <w:lang w:val="en-GB"/>
-        </w:rPr>
-        <w:t>(</w:t>
-      </w:r>
-      <w:proofErr w:type="gramEnd"/>
-      <w:r>
-        <w:rPr>
-          <w:lang w:val="en-GB"/>
-        </w:rPr>
-        <w:t>Figure12)</w:t>
+        <w:t xml:space="preserve"> is not respected then the system will never</w:t>
+      </w:r>
+      <w:r>
+        <w:rPr>
+          <w:lang w:val="en-GB"/>
+        </w:rPr>
+        <w:t xml:space="preserve"> be</w:t>
+      </w:r>
+      <w:r>
+        <w:rPr>
+          <w:lang w:val="en-GB"/>
+        </w:rPr>
+        <w:t xml:space="preserve"> able to resume to active state when needed (even with a pre-wakeup) and in the worst case some tasks are totally missed due to the delay.</w:t>
+      </w:r>
+      <w:r>
+        <w:rPr>
+          <w:lang w:val="en-GB"/>
+        </w:rPr>
+        <w:t>(Figure12)</w:t>
       </w:r>
     </w:p>
     <w:p>
@@ -5262,14 +5436,12 @@
         </w:rPr>
         <w:t xml:space="preserve">In order to get the real </w:t>
       </w:r>
-      <w:proofErr w:type="gramStart"/>
-      <w:r>
-        <w:rPr>
-          <w:lang w:val="en-GB"/>
-        </w:rPr>
-        <w:t>numbers</w:t>
-      </w:r>
-      <w:proofErr w:type="gramEnd"/>
+      <w:r>
+        <w:rPr>
+          <w:lang w:val="en-GB"/>
+        </w:rPr>
+        <w:t>numbers,</w:t>
+      </w:r>
       <w:r>
         <w:rPr>
           <w:lang w:val="en-GB"/>
@@ -5343,21 +5515,19 @@
         </w:rPr>
         <w:lastRenderedPageBreak/>
         <w:br/>
-        <w:t xml:space="preserve">This is the overall </w:t>
-      </w:r>
-      <w:proofErr w:type="gramStart"/>
-      <w:r>
-        <w:rPr>
-          <w:lang w:val="en-GB"/>
-        </w:rPr>
-        <w:t>results  obtained</w:t>
-      </w:r>
-      <w:proofErr w:type="gramEnd"/>
-      <w:r>
-        <w:rPr>
-          <w:lang w:val="en-GB"/>
-        </w:rPr>
-        <w:t>:</w:t>
+        <w:t xml:space="preserve">This </w:t>
+      </w:r>
+      <w:r>
+        <w:rPr>
+          <w:lang w:val="en-GB"/>
+        </w:rPr>
+        <w:t>are</w:t>
+      </w:r>
+      <w:r>
+        <w:rPr>
+          <w:lang w:val="en-GB"/>
+        </w:rPr>
+        <w:t xml:space="preserve"> the overall results obtained:</w:t>
       </w:r>
     </w:p>
     <w:p>
@@ -5475,25 +5645,7 @@
         <w:rPr>
           <w:lang w:val="en-GB"/>
         </w:rPr>
-        <w:t>: workload</w:t>
-      </w:r>
-      <w:r>
-        <w:rPr>
-          <w:lang w:val="en-GB"/>
-        </w:rPr>
-        <w:t>2</w:t>
-      </w:r>
-      <w:r>
-        <w:rPr>
-          <w:lang w:val="en-GB"/>
-        </w:rPr>
-        <w:t xml:space="preserve"> comparison</w:t>
-      </w:r>
-      <w:r>
-        <w:rPr>
-          <w:lang w:val="en-GB"/>
-        </w:rPr>
-        <w:t>.</w:t>
+        <w:t>: workload2 comparison.</w:t>
       </w:r>
     </w:p>
     <w:p>
@@ -5587,21 +5739,13 @@
         <w:rPr>
           <w:lang w:val="en-GB"/>
         </w:rPr>
-        <w:t xml:space="preserve">This last part of the experiment is an extra work, </w:t>
-      </w:r>
-      <w:proofErr w:type="gramStart"/>
-      <w:r>
-        <w:rPr>
-          <w:lang w:val="en-GB"/>
-        </w:rPr>
-        <w:t>done  just</w:t>
-      </w:r>
-      <w:proofErr w:type="gramEnd"/>
-      <w:r>
-        <w:rPr>
-          <w:lang w:val="en-GB"/>
-        </w:rPr>
-        <w:t xml:space="preserve"> to point out what are the effects of the non </w:t>
+        <w:t>This last part of the experiment is an extra work, done just to point out what are the effects of the non</w:t>
+      </w:r>
+      <w:r>
+        <w:rPr>
+          <w:lang w:val="en-GB"/>
+        </w:rPr>
+        <w:t>-</w:t>
       </w:r>
       <w:proofErr w:type="spellStart"/>
       <w:r>
@@ -5622,26 +5766,80 @@
           <w:lang w:val="en-GB"/>
         </w:rPr>
         <w:br/>
-        <w:t>Even with a perfect oracle that knows exa</w:t>
-      </w:r>
-      <w:r>
-        <w:rPr>
-          <w:lang w:val="en-GB"/>
-        </w:rPr>
-        <w:t>ctly when to switch off-on the overheads due to the Break Event Time cannot be avoided.</w:t>
-      </w:r>
-    </w:p>
-    <w:p>
-      <w:pPr>
-        <w:rPr>
-          <w:lang w:val="en-GB"/>
-        </w:rPr>
-      </w:pPr>
-      <w:r>
-        <w:rPr>
-          <w:lang w:val="en-GB"/>
-        </w:rPr>
-        <w:t xml:space="preserve">Interesting point is also to observe that in case of the workload2 (Figure14) is possible to reach </w:t>
+        <w:t xml:space="preserve">Even with a perfect oracle </w:t>
+      </w:r>
+      <w:r>
+        <w:rPr>
+          <w:lang w:val="en-GB"/>
+        </w:rPr>
+        <w:t>who</w:t>
+      </w:r>
+      <w:r>
+        <w:rPr>
+          <w:lang w:val="en-GB"/>
+        </w:rPr>
+        <w:t xml:space="preserve"> knows exa</w:t>
+      </w:r>
+      <w:r>
+        <w:rPr>
+          <w:lang w:val="en-GB"/>
+        </w:rPr>
+        <w:t>ctly when to switch off-on</w:t>
+      </w:r>
+      <w:r>
+        <w:rPr>
+          <w:lang w:val="en-GB"/>
+        </w:rPr>
+        <w:t>,</w:t>
+      </w:r>
+      <w:r>
+        <w:rPr>
+          <w:lang w:val="en-GB"/>
+        </w:rPr>
+        <w:t xml:space="preserve"> the overheads due to the Break Event Time cannot be avoided.</w:t>
+      </w:r>
+    </w:p>
+    <w:p>
+      <w:pPr>
+        <w:rPr>
+          <w:lang w:val="en-GB"/>
+        </w:rPr>
+      </w:pPr>
+      <w:r>
+        <w:rPr>
+          <w:lang w:val="en-GB"/>
+        </w:rPr>
+        <w:t>An i</w:t>
+      </w:r>
+      <w:r>
+        <w:rPr>
+          <w:lang w:val="en-GB"/>
+        </w:rPr>
+        <w:t>nteresting point is also to observe that</w:t>
+      </w:r>
+      <w:r>
+        <w:rPr>
+          <w:lang w:val="en-GB"/>
+        </w:rPr>
+        <w:t>,</w:t>
+      </w:r>
+      <w:r>
+        <w:rPr>
+          <w:lang w:val="en-GB"/>
+        </w:rPr>
+        <w:t xml:space="preserve"> in case of the workload2 (Figure14)</w:t>
+      </w:r>
+      <w:r>
+        <w:rPr>
+          <w:lang w:val="en-GB"/>
+        </w:rPr>
+        <w:t>,</w:t>
+      </w:r>
+      <w:r>
+        <w:rPr>
+          <w:lang w:val="en-GB"/>
+        </w:rPr>
+        <w:t xml:space="preserve"> is possible to reach </w:t>
       </w:r>
       <w:r>
         <w:rPr>
@@ -5666,13 +5864,6 @@
     </w:p>
     <w:p>
       <w:pPr>
-        <w:rPr>
-          <w:lang w:val="en-GB"/>
-        </w:rPr>
-      </w:pPr>
-    </w:p>
-    <w:p>
-      <w:pPr>
         <w:pStyle w:val="Titolo1"/>
         <w:rPr>
           <w:lang w:val="en-GB"/>
@@ -5682,31 +5873,7 @@
         <w:rPr>
           <w:lang w:val="en-GB"/>
         </w:rPr>
-        <w:t>Part I</w:t>
-      </w:r>
-      <w:r>
-        <w:rPr>
-          <w:lang w:val="en-GB"/>
-        </w:rPr>
-        <w:t>I</w:t>
-      </w:r>
-      <w:r>
-        <w:rPr>
-          <w:lang w:val="en-GB"/>
-        </w:rPr>
-        <w:t xml:space="preserve">: </w:t>
-      </w:r>
-      <w:r>
-        <w:rPr>
-          <w:lang w:val="en-GB"/>
-        </w:rPr>
-        <w:t>History based predictor</w:t>
-      </w:r>
-      <w:r>
-        <w:rPr>
-          <w:lang w:val="en-GB"/>
-        </w:rPr>
-        <w:t xml:space="preserve"> policy</w:t>
+        <w:t>Part II: History based predictor policy</w:t>
       </w:r>
     </w:p>
     <w:p>
@@ -5732,143 +5899,974 @@
         <w:rPr>
           <w:lang w:val="en-GB"/>
         </w:rPr>
-        <w:t xml:space="preserve">is the PSM that decides when to </w:t>
-      </w:r>
+        <w:t>is the PSM that decides when to shut</w:t>
+      </w:r>
+      <w:r>
+        <w:rPr>
+          <w:lang w:val="en-GB"/>
+        </w:rPr>
+        <w:t xml:space="preserve"> </w:t>
+      </w:r>
+      <w:r>
+        <w:rPr>
+          <w:lang w:val="en-GB"/>
+        </w:rPr>
+        <w:t>down or not</w:t>
+      </w:r>
+      <w:r>
+        <w:rPr>
+          <w:lang w:val="en-GB"/>
+        </w:rPr>
+        <w:t>,</w:t>
+      </w:r>
+      <w:r>
+        <w:rPr>
+          <w:lang w:val="en-GB"/>
+        </w:rPr>
+        <w:t xml:space="preserve"> by trying to predict the duration of the idle times where the predictions are based on a weighted average of the previous 5 idle times registered.</w:t>
+      </w:r>
+      <w:r>
+        <w:rPr>
+          <w:lang w:val="en-GB"/>
+        </w:rPr>
+        <w:br/>
+      </w:r>
+    </w:p>
+    <w:p>
+      <w:pPr>
+        <w:rPr>
+          <w:lang w:val="en-GB"/>
+        </w:rPr>
+      </w:pPr>
+      <w:r>
+        <w:rPr>
+          <w:lang w:val="en-GB"/>
+        </w:rPr>
+        <w:t>This is the formula used for the predictions:</w:t>
+      </w:r>
+    </w:p>
+    <w:p>
+      <w:pPr>
+        <w:rPr>
+          <w:lang w:val="en-GB"/>
+        </w:rPr>
+      </w:pPr>
       <w:proofErr w:type="spellStart"/>
-      <w:r>
-        <w:rPr>
-          <w:lang w:val="en-GB"/>
-        </w:rPr>
-        <w:t>shutdown</w:t>
-      </w:r>
-      <w:proofErr w:type="spellEnd"/>
-      <w:r>
-        <w:rPr>
-          <w:lang w:val="en-GB"/>
-        </w:rPr>
-        <w:t xml:space="preserve"> or not by trying to predict the duration of the idle times where the predictions are based on a weighted average of the previous 5 idle times registered.</w:t>
-      </w:r>
-      <w:r>
-        <w:rPr>
-          <w:lang w:val="en-GB"/>
-        </w:rPr>
-        <w:br/>
-      </w:r>
-    </w:p>
-    <w:p>
-      <w:pPr>
-        <w:rPr>
-          <w:lang w:val="en-GB"/>
-        </w:rPr>
-      </w:pPr>
-      <w:r>
-        <w:rPr>
-          <w:lang w:val="en-GB"/>
-        </w:rPr>
-        <w:t>This is the formula used for the predictions:</w:t>
-      </w:r>
-    </w:p>
-    <w:p>
-      <w:pPr>
-        <w:rPr>
-          <w:lang w:val="en-GB"/>
-        </w:rPr>
-      </w:pPr>
-      <w:r>
-        <w:rPr>
-          <w:lang w:val="en-GB"/>
-        </w:rPr>
-        <w:t>…..</w:t>
-      </w:r>
-    </w:p>
-    <w:p>
-      <w:pPr>
-        <w:rPr>
-          <w:lang w:val="en-GB"/>
-        </w:rPr>
-      </w:pPr>
-    </w:p>
-    <w:p>
-      <w:pPr>
-        <w:rPr>
-          <w:lang w:val="en-GB"/>
-        </w:rPr>
-      </w:pPr>
-    </w:p>
-    <w:p>
-      <w:pPr>
-        <w:pStyle w:val="Titolo1"/>
-        <w:rPr>
-          <w:lang w:val="en-GB"/>
-        </w:rPr>
-      </w:pPr>
-      <w:r>
-        <w:rPr>
-          <w:lang w:val="en-GB"/>
-        </w:rPr>
-        <w:t>Additional comments</w:t>
-      </w:r>
-    </w:p>
-    <w:p>
-      <w:pPr>
-        <w:rPr>
-          <w:lang w:val="en-GB"/>
-        </w:rPr>
-      </w:pPr>
-      <w:r>
-        <w:rPr>
-          <w:lang w:val="en-GB"/>
-        </w:rPr>
-        <w:t xml:space="preserve">In order to make the analysis we used some script written in bash and </w:t>
-      </w:r>
-      <w:proofErr w:type="spellStart"/>
-      <w:r>
-        <w:rPr>
-          <w:lang w:val="en-GB"/>
-        </w:rPr>
-        <w:t>matlab</w:t>
-      </w:r>
-      <w:proofErr w:type="spellEnd"/>
-      <w:r>
-        <w:rPr>
-          <w:lang w:val="en-GB"/>
-        </w:rPr>
-        <w:t xml:space="preserve">. </w:t>
-      </w:r>
-    </w:p>
-    <w:p>
-      <w:pPr>
-        <w:rPr>
-          <w:lang w:val="en-GB"/>
-        </w:rPr>
-      </w:pPr>
       <w:r>
         <w:rPr>
           <w:b/>
           <w:bCs/>
           <w:lang w:val="en-GB"/>
         </w:rPr>
+        <w:t>Tpred</w:t>
+      </w:r>
+      <w:proofErr w:type="spellEnd"/>
+      <w:r>
+        <w:rPr>
+          <w:lang w:val="en-GB"/>
+        </w:rPr>
+        <w:t xml:space="preserve"> = </w:t>
+      </w:r>
+      <w:r>
+        <w:rPr>
+          <w:lang w:val="en-GB"/>
+        </w:rPr>
+        <w:t>0.45</w:t>
+      </w:r>
+      <w:r>
+        <w:rPr>
+          <w:lang w:val="en-GB"/>
+        </w:rPr>
+        <w:t xml:space="preserve"> * h[4] + </w:t>
+      </w:r>
+      <w:r>
+        <w:rPr>
+          <w:lang w:val="en-GB"/>
+        </w:rPr>
+        <w:t>0.25</w:t>
+      </w:r>
+      <w:r>
+        <w:rPr>
+          <w:lang w:val="en-GB"/>
+        </w:rPr>
+        <w:t xml:space="preserve"> * h[3] + </w:t>
+      </w:r>
+      <w:r>
+        <w:rPr>
+          <w:lang w:val="en-GB"/>
+        </w:rPr>
+        <w:t>0.15</w:t>
+      </w:r>
+      <w:r>
+        <w:rPr>
+          <w:lang w:val="en-GB"/>
+        </w:rPr>
+        <w:t xml:space="preserve"> * h[2] +</w:t>
+      </w:r>
+      <w:r>
+        <w:rPr>
+          <w:lang w:val="en-GB"/>
+        </w:rPr>
+        <w:t xml:space="preserve"> 0.10</w:t>
+      </w:r>
+      <w:r>
+        <w:rPr>
+          <w:lang w:val="en-GB"/>
+        </w:rPr>
+        <w:t xml:space="preserve"> * h[1] +</w:t>
+      </w:r>
+      <w:r>
+        <w:rPr>
+          <w:lang w:val="en-GB"/>
+        </w:rPr>
+        <w:t xml:space="preserve"> 0.05</w:t>
+      </w:r>
+      <w:r>
+        <w:rPr>
+          <w:lang w:val="en-GB"/>
+        </w:rPr>
+        <w:t xml:space="preserve"> * h[0];</w:t>
+      </w:r>
+    </w:p>
+    <w:p>
+      <w:pPr>
+        <w:rPr>
+          <w:lang w:val="en-GB"/>
+        </w:rPr>
+      </w:pPr>
+      <w:r>
+        <w:rPr>
+          <w:lang w:val="en-GB"/>
+        </w:rPr>
+        <w:t>Where h is the vector of the last 5 idle times.</w:t>
+      </w:r>
+    </w:p>
+    <w:p>
+      <w:pPr>
+        <w:rPr>
+          <w:lang w:val="en-GB"/>
+        </w:rPr>
+      </w:pPr>
+    </w:p>
+    <w:p>
+      <w:pPr>
+        <w:rPr>
+          <w:lang w:val="en-GB"/>
+        </w:rPr>
+      </w:pPr>
+      <w:r>
+        <w:rPr>
+          <w:lang w:val="en-GB"/>
+        </w:rPr>
+        <w:t>Then, if the idle time calculated in this way is greater than a certain threshold passed as parameter</w:t>
+      </w:r>
+      <w:r>
+        <w:rPr>
+          <w:lang w:val="en-GB"/>
+        </w:rPr>
+        <w:t>, the current state is set as IDLE or SLEEP, depending on the desired PSM analysis.</w:t>
+      </w:r>
+    </w:p>
+    <w:p>
+      <w:pPr>
+        <w:pStyle w:val="Titolo2"/>
+        <w:rPr>
+          <w:lang w:val="en-GB"/>
+        </w:rPr>
+      </w:pPr>
+      <w:r>
+        <w:rPr>
+          <w:lang w:val="en-GB"/>
+        </w:rPr>
+        <w:t>RUN</w:t>
+      </w:r>
+      <w:r>
+        <w:rPr>
+          <w:lang w:val="en-GB"/>
+        </w:rPr>
+        <w:sym w:font="Wingdings" w:char="F0E0"/>
+      </w:r>
+      <w:r>
+        <w:rPr>
+          <w:lang w:val="en-GB"/>
+        </w:rPr>
+        <w:t>IDLE transitions</w:t>
+      </w:r>
+    </w:p>
+    <w:p>
+      <w:pPr>
+        <w:pStyle w:val="Titolo2"/>
+        <w:rPr>
+          <w:lang w:val="en-GB"/>
+        </w:rPr>
+      </w:pPr>
+    </w:p>
+    <w:p>
+      <w:pPr>
+        <w:rPr>
+          <w:lang w:val="en-GB"/>
+        </w:rPr>
+      </w:pPr>
+      <w:r>
+        <w:rPr>
+          <w:rFonts w:eastAsiaTheme="minorEastAsia"/>
+          <w:b/>
+          <w:bCs/>
+          <w:lang w:val="en-GB"/>
+        </w:rPr>
+        <w:t>Figure1</w:t>
+      </w:r>
+      <w:r>
+        <w:rPr>
+          <w:rFonts w:eastAsiaTheme="minorEastAsia"/>
+          <w:b/>
+          <w:bCs/>
+          <w:lang w:val="en-GB"/>
+        </w:rPr>
+        <w:t>5</w:t>
+      </w:r>
+      <w:r>
+        <w:rPr>
+          <w:rFonts w:eastAsiaTheme="minorEastAsia"/>
+          <w:lang w:val="en-GB"/>
+        </w:rPr>
+        <w:t xml:space="preserve">: </w:t>
+      </w:r>
+      <w:r>
+        <w:rPr>
+          <w:lang w:val="en-GB"/>
+        </w:rPr>
+        <w:t xml:space="preserve">workload1, energy (y) in function of </w:t>
+      </w:r>
+      <w:r>
+        <w:rPr>
+          <w:lang w:val="en-GB"/>
+        </w:rPr>
+        <w:t>threshold</w:t>
+      </w:r>
+      <w:r>
+        <w:rPr>
+          <w:lang w:val="en-GB"/>
+        </w:rPr>
+        <w:t xml:space="preserve"> increasing (x)</w:t>
+      </w:r>
+    </w:p>
+    <w:p>
+      <w:pPr>
+        <w:rPr>
+          <w:lang w:val="en-GB"/>
+        </w:rPr>
+      </w:pPr>
+      <w:r>
+        <w:rPr>
+          <w:noProof/>
+          <w:lang w:val="en-GB"/>
+        </w:rPr>
+        <w:lastRenderedPageBreak/>
+        <w:drawing>
+          <wp:inline distT="0" distB="0" distL="0" distR="0" wp14:anchorId="328DAA46" wp14:editId="7FCA0A0E">
+            <wp:extent cx="5270500" cy="3956050"/>
+            <wp:effectExtent l="0" t="0" r="6350" b="6350"/>
+            <wp:docPr id="5" name="Immagine 5"/>
+            <wp:cNvGraphicFramePr>
+              <a:graphicFrameLocks xmlns:a="http://schemas.openxmlformats.org/drawingml/2006/main" noChangeAspect="1"/>
+            </wp:cNvGraphicFramePr>
+            <a:graphic xmlns:a="http://schemas.openxmlformats.org/drawingml/2006/main">
+              <a:graphicData uri="http://schemas.openxmlformats.org/drawingml/2006/picture">
+                <pic:pic xmlns:pic="http://schemas.openxmlformats.org/drawingml/2006/picture">
+                  <pic:nvPicPr>
+                    <pic:cNvPr id="0" name="Picture 1"/>
+                    <pic:cNvPicPr>
+                      <a:picLocks noChangeAspect="1" noChangeArrowheads="1"/>
+                    </pic:cNvPicPr>
+                  </pic:nvPicPr>
+                  <pic:blipFill>
+                    <a:blip r:embed="rId25" cstate="print">
+                      <a:extLst>
+                        <a:ext uri="{28A0092B-C50C-407E-A947-70E740481C1C}">
+                          <a14:useLocalDpi xmlns:a14="http://schemas.microsoft.com/office/drawing/2010/main" val="0"/>
+                        </a:ext>
+                      </a:extLst>
+                    </a:blip>
+                    <a:srcRect/>
+                    <a:stretch>
+                      <a:fillRect/>
+                    </a:stretch>
+                  </pic:blipFill>
+                  <pic:spPr bwMode="auto">
+                    <a:xfrm>
+                      <a:off x="0" y="0"/>
+                      <a:ext cx="5270500" cy="3956050"/>
+                    </a:xfrm>
+                    <a:prstGeom prst="rect">
+                      <a:avLst/>
+                    </a:prstGeom>
+                    <a:noFill/>
+                    <a:ln>
+                      <a:noFill/>
+                    </a:ln>
+                  </pic:spPr>
+                </pic:pic>
+              </a:graphicData>
+            </a:graphic>
+          </wp:inline>
+        </w:drawing>
+      </w:r>
+    </w:p>
+    <w:p>
+      <w:pPr>
+        <w:rPr>
+          <w:lang w:val="en-GB"/>
+        </w:rPr>
+      </w:pPr>
+      <w:r>
+        <w:rPr>
+          <w:rFonts w:eastAsiaTheme="minorEastAsia"/>
+          <w:b/>
+          <w:bCs/>
+          <w:lang w:val="en-GB"/>
+        </w:rPr>
+        <w:t>Figure1</w:t>
+      </w:r>
+      <w:r>
+        <w:rPr>
+          <w:rFonts w:eastAsiaTheme="minorEastAsia"/>
+          <w:b/>
+          <w:bCs/>
+          <w:lang w:val="en-GB"/>
+        </w:rPr>
+        <w:t>6</w:t>
+      </w:r>
+      <w:r>
+        <w:rPr>
+          <w:rFonts w:eastAsiaTheme="minorEastAsia"/>
+          <w:lang w:val="en-GB"/>
+        </w:rPr>
+        <w:t xml:space="preserve">: </w:t>
+      </w:r>
+      <w:r>
+        <w:rPr>
+          <w:lang w:val="en-GB"/>
+        </w:rPr>
+        <w:t>workload</w:t>
+      </w:r>
+      <w:r>
+        <w:rPr>
+          <w:lang w:val="en-GB"/>
+        </w:rPr>
+        <w:t>2</w:t>
+      </w:r>
+      <w:r>
+        <w:rPr>
+          <w:lang w:val="en-GB"/>
+        </w:rPr>
+        <w:t xml:space="preserve">, energy (y) in function of </w:t>
+      </w:r>
+      <w:r>
+        <w:rPr>
+          <w:lang w:val="en-GB"/>
+        </w:rPr>
+        <w:t>threshold</w:t>
+      </w:r>
+      <w:r>
+        <w:rPr>
+          <w:lang w:val="en-GB"/>
+        </w:rPr>
+        <w:t xml:space="preserve"> increasing (x)</w:t>
+      </w:r>
+    </w:p>
+    <w:p>
+      <w:pPr>
+        <w:rPr>
+          <w:lang w:val="en-GB"/>
+        </w:rPr>
+      </w:pPr>
+      <w:r>
+        <w:rPr>
+          <w:noProof/>
+          <w:lang w:val="en-GB"/>
+        </w:rPr>
+        <w:drawing>
+          <wp:inline distT="0" distB="0" distL="0" distR="0" wp14:anchorId="64E7E377" wp14:editId="60C72E39">
+            <wp:extent cx="5270500" cy="3956050"/>
+            <wp:effectExtent l="0" t="0" r="6350" b="6350"/>
+            <wp:docPr id="17" name="Immagine 17"/>
+            <wp:cNvGraphicFramePr>
+              <a:graphicFrameLocks xmlns:a="http://schemas.openxmlformats.org/drawingml/2006/main" noChangeAspect="1"/>
+            </wp:cNvGraphicFramePr>
+            <a:graphic xmlns:a="http://schemas.openxmlformats.org/drawingml/2006/main">
+              <a:graphicData uri="http://schemas.openxmlformats.org/drawingml/2006/picture">
+                <pic:pic xmlns:pic="http://schemas.openxmlformats.org/drawingml/2006/picture">
+                  <pic:nvPicPr>
+                    <pic:cNvPr id="0" name="Picture 4"/>
+                    <pic:cNvPicPr>
+                      <a:picLocks noChangeAspect="1" noChangeArrowheads="1"/>
+                    </pic:cNvPicPr>
+                  </pic:nvPicPr>
+                  <pic:blipFill>
+                    <a:blip r:embed="rId26" cstate="print">
+                      <a:extLst>
+                        <a:ext uri="{28A0092B-C50C-407E-A947-70E740481C1C}">
+                          <a14:useLocalDpi xmlns:a14="http://schemas.microsoft.com/office/drawing/2010/main" val="0"/>
+                        </a:ext>
+                      </a:extLst>
+                    </a:blip>
+                    <a:srcRect/>
+                    <a:stretch>
+                      <a:fillRect/>
+                    </a:stretch>
+                  </pic:blipFill>
+                  <pic:spPr bwMode="auto">
+                    <a:xfrm>
+                      <a:off x="0" y="0"/>
+                      <a:ext cx="5270500" cy="3956050"/>
+                    </a:xfrm>
+                    <a:prstGeom prst="rect">
+                      <a:avLst/>
+                    </a:prstGeom>
+                    <a:noFill/>
+                    <a:ln>
+                      <a:noFill/>
+                    </a:ln>
+                  </pic:spPr>
+                </pic:pic>
+              </a:graphicData>
+            </a:graphic>
+          </wp:inline>
+        </w:drawing>
+      </w:r>
+    </w:p>
+    <w:p>
+      <w:pPr>
+        <w:rPr>
+          <w:lang w:val="en-GB"/>
+        </w:rPr>
+      </w:pPr>
+    </w:p>
+    <w:p>
+      <w:pPr>
+        <w:pStyle w:val="Titolo2"/>
+        <w:rPr>
+          <w:lang w:val="en-GB"/>
+        </w:rPr>
+      </w:pPr>
+      <w:r>
+        <w:rPr>
+          <w:lang w:val="en-GB"/>
+        </w:rPr>
+        <w:t>RUN</w:t>
+      </w:r>
+      <w:r>
+        <w:rPr>
+          <w:lang w:val="en-GB"/>
+        </w:rPr>
+        <w:sym w:font="Wingdings" w:char="F0E0"/>
+      </w:r>
+      <w:r>
+        <w:rPr>
+          <w:lang w:val="en-GB"/>
+        </w:rPr>
+        <w:t>SLEEP</w:t>
+      </w:r>
+      <w:r>
+        <w:rPr>
+          <w:lang w:val="en-GB"/>
+        </w:rPr>
+        <w:t xml:space="preserve"> transitions</w:t>
+      </w:r>
+    </w:p>
+    <w:p>
+      <w:pPr>
+        <w:rPr>
+          <w:lang w:val="en-GB"/>
+        </w:rPr>
+      </w:pPr>
+    </w:p>
+    <w:p>
+      <w:pPr>
+        <w:rPr>
+          <w:noProof/>
+          <w:lang w:val="en-GB"/>
+        </w:rPr>
+      </w:pPr>
+      <w:r>
+        <w:rPr>
+          <w:rFonts w:eastAsiaTheme="minorEastAsia"/>
+          <w:b/>
+          <w:bCs/>
+          <w:lang w:val="en-GB"/>
+        </w:rPr>
+        <w:lastRenderedPageBreak/>
+        <w:t>Figure1</w:t>
+      </w:r>
+      <w:r>
+        <w:rPr>
+          <w:rFonts w:eastAsiaTheme="minorEastAsia"/>
+          <w:b/>
+          <w:bCs/>
+          <w:lang w:val="en-GB"/>
+        </w:rPr>
+        <w:t>7</w:t>
+      </w:r>
+      <w:r>
+        <w:rPr>
+          <w:rFonts w:eastAsiaTheme="minorEastAsia"/>
+          <w:lang w:val="en-GB"/>
+        </w:rPr>
+        <w:t xml:space="preserve">: </w:t>
+      </w:r>
+      <w:r>
+        <w:rPr>
+          <w:lang w:val="en-GB"/>
+        </w:rPr>
+        <w:t xml:space="preserve">workload1, energy (y) in function of </w:t>
+      </w:r>
+      <w:r>
+        <w:rPr>
+          <w:lang w:val="en-GB"/>
+        </w:rPr>
+        <w:t>threshold</w:t>
+      </w:r>
+      <w:r>
+        <w:rPr>
+          <w:lang w:val="en-GB"/>
+        </w:rPr>
+        <w:t xml:space="preserve"> increasing (x)</w:t>
+      </w:r>
+    </w:p>
+    <w:p>
+      <w:pPr>
+        <w:rPr>
+          <w:lang w:val="en-GB"/>
+        </w:rPr>
+      </w:pPr>
+      <w:r>
+        <w:rPr>
+          <w:noProof/>
+          <w:lang w:val="en-GB"/>
+        </w:rPr>
+        <w:drawing>
+          <wp:inline distT="0" distB="0" distL="0" distR="0" wp14:anchorId="3C00D597" wp14:editId="6FE46123">
+            <wp:extent cx="5219700" cy="3911600"/>
+            <wp:effectExtent l="0" t="0" r="0" b="0"/>
+            <wp:docPr id="18" name="Immagine 18"/>
+            <wp:cNvGraphicFramePr>
+              <a:graphicFrameLocks xmlns:a="http://schemas.openxmlformats.org/drawingml/2006/main" noChangeAspect="1"/>
+            </wp:cNvGraphicFramePr>
+            <a:graphic xmlns:a="http://schemas.openxmlformats.org/drawingml/2006/main">
+              <a:graphicData uri="http://schemas.openxmlformats.org/drawingml/2006/picture">
+                <pic:pic xmlns:pic="http://schemas.openxmlformats.org/drawingml/2006/picture">
+                  <pic:nvPicPr>
+                    <pic:cNvPr id="0" name="Picture 5"/>
+                    <pic:cNvPicPr>
+                      <a:picLocks noChangeAspect="1" noChangeArrowheads="1"/>
+                    </pic:cNvPicPr>
+                  </pic:nvPicPr>
+                  <pic:blipFill rotWithShape="1">
+                    <a:blip r:embed="rId27" cstate="print">
+                      <a:extLst>
+                        <a:ext uri="{28A0092B-C50C-407E-A947-70E740481C1C}">
+                          <a14:useLocalDpi xmlns:a14="http://schemas.microsoft.com/office/drawing/2010/main" val="0"/>
+                        </a:ext>
+                      </a:extLst>
+                    </a:blip>
+                    <a:srcRect l="845" b="965"/>
+                    <a:stretch/>
+                  </pic:blipFill>
+                  <pic:spPr bwMode="auto">
+                    <a:xfrm>
+                      <a:off x="0" y="0"/>
+                      <a:ext cx="5219700" cy="3911600"/>
+                    </a:xfrm>
+                    <a:prstGeom prst="rect">
+                      <a:avLst/>
+                    </a:prstGeom>
+                    <a:noFill/>
+                    <a:ln>
+                      <a:noFill/>
+                    </a:ln>
+                    <a:extLst>
+                      <a:ext uri="{53640926-AAD7-44D8-BBD7-CCE9431645EC}">
+                        <a14:shadowObscured xmlns:a14="http://schemas.microsoft.com/office/drawing/2010/main"/>
+                      </a:ext>
+                    </a:extLst>
+                  </pic:spPr>
+                </pic:pic>
+              </a:graphicData>
+            </a:graphic>
+          </wp:inline>
+        </w:drawing>
+      </w:r>
+    </w:p>
+    <w:p>
+      <w:pPr>
+        <w:rPr>
+          <w:lang w:val="en-GB"/>
+        </w:rPr>
+      </w:pPr>
+      <w:r>
+        <w:rPr>
+          <w:rFonts w:eastAsiaTheme="minorEastAsia"/>
+          <w:b/>
+          <w:bCs/>
+          <w:lang w:val="en-GB"/>
+        </w:rPr>
+        <w:t>Figure1</w:t>
+      </w:r>
+      <w:r>
+        <w:rPr>
+          <w:rFonts w:eastAsiaTheme="minorEastAsia"/>
+          <w:b/>
+          <w:bCs/>
+          <w:lang w:val="en-GB"/>
+        </w:rPr>
+        <w:t>8</w:t>
+      </w:r>
+      <w:r>
+        <w:rPr>
+          <w:rFonts w:eastAsiaTheme="minorEastAsia"/>
+          <w:lang w:val="en-GB"/>
+        </w:rPr>
+        <w:t xml:space="preserve">: </w:t>
+      </w:r>
+      <w:r>
+        <w:rPr>
+          <w:lang w:val="en-GB"/>
+        </w:rPr>
+        <w:t>workload</w:t>
+      </w:r>
+      <w:r>
+        <w:rPr>
+          <w:lang w:val="en-GB"/>
+        </w:rPr>
+        <w:t>2</w:t>
+      </w:r>
+      <w:r>
+        <w:rPr>
+          <w:lang w:val="en-GB"/>
+        </w:rPr>
+        <w:t>, energy (y) in function of t</w:t>
+      </w:r>
+      <w:r>
+        <w:rPr>
+          <w:lang w:val="en-GB"/>
+        </w:rPr>
+        <w:t>hreshold</w:t>
+      </w:r>
+      <w:r>
+        <w:rPr>
+          <w:lang w:val="en-GB"/>
+        </w:rPr>
+        <w:t xml:space="preserve"> increasing (x)</w:t>
+      </w:r>
+    </w:p>
+    <w:p>
+      <w:pPr>
+        <w:rPr>
+          <w:lang w:val="en-GB"/>
+        </w:rPr>
+      </w:pPr>
+      <w:r>
+        <w:rPr>
+          <w:noProof/>
+          <w:lang w:val="en-GB"/>
+        </w:rPr>
+        <w:drawing>
+          <wp:inline distT="0" distB="0" distL="0" distR="0" wp14:anchorId="1619521D" wp14:editId="048B8337">
+            <wp:extent cx="5264150" cy="3949700"/>
+            <wp:effectExtent l="0" t="0" r="0" b="0"/>
+            <wp:docPr id="21" name="Immagine 21"/>
+            <wp:cNvGraphicFramePr>
+              <a:graphicFrameLocks xmlns:a="http://schemas.openxmlformats.org/drawingml/2006/main" noChangeAspect="1"/>
+            </wp:cNvGraphicFramePr>
+            <a:graphic xmlns:a="http://schemas.openxmlformats.org/drawingml/2006/main">
+              <a:graphicData uri="http://schemas.openxmlformats.org/drawingml/2006/picture">
+                <pic:pic xmlns:pic="http://schemas.openxmlformats.org/drawingml/2006/picture">
+                  <pic:nvPicPr>
+                    <pic:cNvPr id="0" name="Picture 7"/>
+                    <pic:cNvPicPr>
+                      <a:picLocks noChangeAspect="1" noChangeArrowheads="1"/>
+                    </pic:cNvPicPr>
+                  </pic:nvPicPr>
+                  <pic:blipFill>
+                    <a:blip r:embed="rId28" cstate="print">
+                      <a:extLst>
+                        <a:ext uri="{28A0092B-C50C-407E-A947-70E740481C1C}">
+                          <a14:useLocalDpi xmlns:a14="http://schemas.microsoft.com/office/drawing/2010/main" val="0"/>
+                        </a:ext>
+                      </a:extLst>
+                    </a:blip>
+                    <a:srcRect/>
+                    <a:stretch>
+                      <a:fillRect/>
+                    </a:stretch>
+                  </pic:blipFill>
+                  <pic:spPr bwMode="auto">
+                    <a:xfrm>
+                      <a:off x="0" y="0"/>
+                      <a:ext cx="5264150" cy="3949700"/>
+                    </a:xfrm>
+                    <a:prstGeom prst="rect">
+                      <a:avLst/>
+                    </a:prstGeom>
+                    <a:noFill/>
+                    <a:ln>
+                      <a:noFill/>
+                    </a:ln>
+                  </pic:spPr>
+                </pic:pic>
+              </a:graphicData>
+            </a:graphic>
+          </wp:inline>
+        </w:drawing>
+      </w:r>
+    </w:p>
+    <w:p>
+      <w:pPr>
+        <w:rPr>
+          <w:lang w:val="en-GB"/>
+        </w:rPr>
+      </w:pPr>
+    </w:p>
+    <w:p>
+      <w:pPr>
+        <w:pStyle w:val="Titolo1"/>
+        <w:rPr>
+          <w:lang w:val="en-GB"/>
+        </w:rPr>
+      </w:pPr>
+      <w:r>
+        <w:rPr>
+          <w:lang w:val="en-GB"/>
+        </w:rPr>
+        <w:lastRenderedPageBreak/>
+        <w:t>Additional comments</w:t>
+      </w:r>
+    </w:p>
+    <w:p>
+      <w:pPr>
+        <w:rPr>
+          <w:lang w:val="en-GB"/>
+        </w:rPr>
+      </w:pPr>
+      <w:r>
+        <w:rPr>
+          <w:lang w:val="en-GB"/>
+        </w:rPr>
+        <w:t xml:space="preserve">The main part of the code that has been used to perform all the analysis is contained in the </w:t>
+      </w:r>
+      <w:proofErr w:type="spellStart"/>
+      <w:r>
+        <w:rPr>
+          <w:i/>
+          <w:iCs/>
+          <w:lang w:val="en-GB"/>
+        </w:rPr>
+        <w:t>dpm</w:t>
+      </w:r>
+      <w:proofErr w:type="spellEnd"/>
+      <w:r>
+        <w:rPr>
+          <w:i/>
+          <w:iCs/>
+          <w:lang w:val="en-GB"/>
+        </w:rPr>
+        <w:t>-simulator</w:t>
+      </w:r>
+      <w:r>
+        <w:rPr>
+          <w:lang w:val="en-GB"/>
+        </w:rPr>
+        <w:t xml:space="preserve"> folder, </w:t>
+      </w:r>
+      <w:r>
+        <w:rPr>
+          <w:lang w:val="en-GB"/>
+        </w:rPr>
+        <w:t xml:space="preserve">especially </w:t>
+      </w:r>
+      <w:proofErr w:type="spellStart"/>
+      <w:r>
+        <w:rPr>
+          <w:i/>
+          <w:iCs/>
+          <w:lang w:val="en-GB"/>
+        </w:rPr>
+        <w:t>dpm_policies</w:t>
+      </w:r>
+      <w:proofErr w:type="spellEnd"/>
+      <w:r>
+        <w:rPr>
+          <w:lang w:val="en-GB"/>
+        </w:rPr>
+        <w:t xml:space="preserve"> has been edited to include all the policy implementation part and </w:t>
+      </w:r>
+      <w:r>
+        <w:rPr>
+          <w:lang w:val="en-GB"/>
+        </w:rPr>
+        <w:t>a</w:t>
+      </w:r>
+      <w:r>
+        <w:rPr>
+          <w:lang w:val="en-GB"/>
+        </w:rPr>
+        <w:t xml:space="preserve"> c file</w:t>
+      </w:r>
+      <w:r>
+        <w:rPr>
+          <w:lang w:val="en-GB"/>
+        </w:rPr>
+        <w:t xml:space="preserve">, </w:t>
+      </w:r>
+      <w:proofErr w:type="spellStart"/>
+      <w:r>
+        <w:rPr>
+          <w:i/>
+          <w:iCs/>
+          <w:lang w:val="en-GB"/>
+        </w:rPr>
+        <w:t>src</w:t>
+      </w:r>
+      <w:proofErr w:type="spellEnd"/>
+      <w:r>
+        <w:rPr>
+          <w:i/>
+          <w:iCs/>
+          <w:lang w:val="en-GB"/>
+        </w:rPr>
+        <w:t>/</w:t>
+      </w:r>
+      <w:proofErr w:type="spellStart"/>
+      <w:r>
+        <w:rPr>
+          <w:i/>
+          <w:iCs/>
+          <w:lang w:val="en-GB"/>
+        </w:rPr>
+        <w:t>dpm_sim_aut</w:t>
+      </w:r>
+      <w:r>
+        <w:rPr>
+          <w:i/>
+          <w:iCs/>
+          <w:lang w:val="en-GB"/>
+        </w:rPr>
+        <w:t>o.c</w:t>
+      </w:r>
+      <w:proofErr w:type="spellEnd"/>
+      <w:r>
+        <w:rPr>
+          <w:lang w:val="en-GB"/>
+        </w:rPr>
+        <w:t xml:space="preserve"> ha</w:t>
+      </w:r>
+      <w:r>
+        <w:rPr>
+          <w:lang w:val="en-GB"/>
+        </w:rPr>
+        <w:t>s</w:t>
+      </w:r>
+      <w:r>
+        <w:rPr>
+          <w:lang w:val="en-GB"/>
+        </w:rPr>
+        <w:t xml:space="preserve"> been added to automatically</w:t>
+      </w:r>
+      <w:r>
+        <w:rPr>
+          <w:lang w:val="en-GB"/>
+        </w:rPr>
+        <w:t xml:space="preserve"> </w:t>
+      </w:r>
+      <w:r>
+        <w:rPr>
+          <w:lang w:val="en-GB"/>
+        </w:rPr>
+        <w:t>perform simulations on different timeout values and history thresholds.</w:t>
+      </w:r>
+    </w:p>
+    <w:p>
+      <w:pPr>
+        <w:rPr>
+          <w:lang w:val="en-GB"/>
+        </w:rPr>
+      </w:pPr>
+      <w:r>
+        <w:rPr>
+          <w:lang w:val="en-GB"/>
+        </w:rPr>
+        <w:t xml:space="preserve">The simulation launcher script, </w:t>
+      </w:r>
+      <w:proofErr w:type="spellStart"/>
+      <w:r>
+        <w:rPr>
+          <w:i/>
+          <w:iCs/>
+          <w:lang w:val="en-GB"/>
+        </w:rPr>
+        <w:t>dpm_simulator</w:t>
+      </w:r>
+      <w:proofErr w:type="spellEnd"/>
+      <w:r>
+        <w:rPr>
+          <w:lang w:val="en-GB"/>
+        </w:rPr>
+        <w:t>, has been modified to allow the launch of the functions contained in the just mentioned file.</w:t>
+      </w:r>
+    </w:p>
+    <w:p>
+      <w:pPr>
+        <w:rPr>
+          <w:lang w:val="en-GB"/>
+        </w:rPr>
+      </w:pPr>
+      <w:r>
+        <w:rPr>
+          <w:lang w:val="en-GB"/>
+        </w:rPr>
+        <w:t>Then, i</w:t>
+      </w:r>
+      <w:r>
+        <w:rPr>
+          <w:lang w:val="en-GB"/>
+        </w:rPr>
+        <w:t xml:space="preserve">n order to make the analysis we used some script written in bash and </w:t>
+      </w:r>
+      <w:proofErr w:type="spellStart"/>
+      <w:r>
+        <w:rPr>
+          <w:lang w:val="en-GB"/>
+        </w:rPr>
+        <w:t>matlab</w:t>
+      </w:r>
+      <w:proofErr w:type="spellEnd"/>
+      <w:r>
+        <w:rPr>
+          <w:lang w:val="en-GB"/>
+        </w:rPr>
+        <w:t xml:space="preserve">. </w:t>
+      </w:r>
+    </w:p>
+    <w:p>
+      <w:pPr>
+        <w:rPr>
+          <w:lang w:val="en-GB"/>
+        </w:rPr>
+      </w:pPr>
+      <w:r>
+        <w:rPr>
+          <w:b/>
+          <w:bCs/>
+          <w:lang w:val="en-GB"/>
+        </w:rPr>
         <w:t>Bash scripts</w:t>
       </w:r>
       <w:r>
         <w:rPr>
           <w:lang w:val="en-GB"/>
         </w:rPr>
-        <w:t xml:space="preserve"> are in charge of executing the application and applying some filters (‘grep’, ‘tr’ </w:t>
-      </w:r>
-      <w:proofErr w:type="gramStart"/>
-      <w:r>
-        <w:rPr>
-          <w:lang w:val="en-GB"/>
-        </w:rPr>
-        <w:t>and  ‘</w:t>
-      </w:r>
-      <w:proofErr w:type="gramEnd"/>
-      <w:r>
-        <w:rPr>
-          <w:lang w:val="en-GB"/>
-        </w:rPr>
-        <w:t xml:space="preserve">cut’  </w:t>
+        <w:t xml:space="preserve"> are in charge of executing the application and applying some filters (‘grep’, ‘tr’ and ‘cut’ </w:t>
       </w:r>
       <w:proofErr w:type="spellStart"/>
       <w:r>
@@ -5901,6 +6899,8 @@
       <w:proofErr w:type="spellStart"/>
       <w:r>
         <w:rPr>
+          <w:i/>
+          <w:iCs/>
           <w:lang w:val="en-GB"/>
         </w:rPr>
         <w:t>src</w:t>
@@ -5908,6 +6908,8 @@
       <w:proofErr w:type="spellEnd"/>
       <w:r>
         <w:rPr>
+          <w:i/>
+          <w:iCs/>
           <w:lang w:val="en-GB"/>
         </w:rPr>
         <w:t>/</w:t>
@@ -5915,6 +6917,8 @@
       <w:proofErr w:type="spellStart"/>
       <w:r>
         <w:rPr>
+          <w:i/>
+          <w:iCs/>
           <w:lang w:val="en-GB"/>
         </w:rPr>
         <w:t>dpm_policies.c</w:t>
@@ -5985,7 +6989,6 @@
         <w:t xml:space="preserve">and produces a csv file with this format: </w:t>
       </w:r>
       <w:proofErr w:type="spellStart"/>
-      <w:proofErr w:type="gramStart"/>
       <w:r>
         <w:rPr>
           <w:i/>
@@ -5996,7 +6999,6 @@
         <w:t>delay,timeout</w:t>
       </w:r>
       <w:proofErr w:type="spellEnd"/>
-      <w:proofErr w:type="gramEnd"/>
     </w:p>
     <w:p>
       <w:pPr>
@@ -6022,7 +7024,6 @@
         <w:t xml:space="preserve">_timeout.sh: execute the PSM with all timeout within a certain range for a given workload and produces a csv file with this format: </w:t>
       </w:r>
       <w:proofErr w:type="spellStart"/>
-      <w:proofErr w:type="gramStart"/>
       <w:r>
         <w:rPr>
           <w:i/>
@@ -6033,7 +7034,6 @@
         <w:t>energy,timeout</w:t>
       </w:r>
       <w:proofErr w:type="spellEnd"/>
-      <w:proofErr w:type="gramEnd"/>
       <w:r>
         <w:rPr>
           <w:i/>
@@ -6072,29 +7072,31 @@
         <w:rPr>
           <w:lang w:val="en-GB"/>
         </w:rPr>
-        <w:t xml:space="preserve"> are in charge to make further analysis (like the plots in Figure14, Figure13, </w:t>
-      </w:r>
-      <w:proofErr w:type="spellStart"/>
-      <w:proofErr w:type="gramStart"/>
-      <w:r>
-        <w:rPr>
-          <w:lang w:val="en-GB"/>
-        </w:rPr>
-        <w:t>ecc</w:t>
-      </w:r>
-      <w:proofErr w:type="spellEnd"/>
-      <w:r>
-        <w:rPr>
-          <w:lang w:val="en-GB"/>
-        </w:rPr>
-        <w:t>..</w:t>
-      </w:r>
-      <w:proofErr w:type="gramEnd"/>
-      <w:r>
-        <w:rPr>
-          <w:lang w:val="en-GB"/>
-        </w:rPr>
-        <w:t xml:space="preserve">) by reading the csv files produced by the </w:t>
+        <w:t xml:space="preserve"> are in charge to make further analysis (like the plots in Figure14, Figure13, e</w:t>
+      </w:r>
+      <w:r>
+        <w:rPr>
+          <w:lang w:val="en-GB"/>
+        </w:rPr>
+        <w:t>t</w:t>
+      </w:r>
+      <w:r>
+        <w:rPr>
+          <w:lang w:val="en-GB"/>
+        </w:rPr>
+        <w:t>c</w:t>
+      </w:r>
+      <w:r>
+        <w:rPr>
+          <w:lang w:val="en-GB"/>
+        </w:rPr>
+        <w:t>.</w:t>
+      </w:r>
+      <w:r>
+        <w:rPr>
+          <w:lang w:val="en-GB"/>
+        </w:rPr>
+        <w:t xml:space="preserve">..) by reading the csv files produced by the </w:t>
       </w:r>
       <w:r>
         <w:rPr>
@@ -6118,7 +7120,6 @@
         <w:rPr>
           <w:lang w:val="en-GB"/>
         </w:rPr>
-        <w:lastRenderedPageBreak/>
         <w:t>s</w:t>
       </w:r>
       <w:r>
@@ -6151,21 +7152,7 @@
         <w:rPr>
           <w:lang w:val="en-GB"/>
         </w:rPr>
-        <w:t xml:space="preserve">: reads the </w:t>
-      </w:r>
-      <w:proofErr w:type="gramStart"/>
-      <w:r>
-        <w:rPr>
-          <w:lang w:val="en-GB"/>
-        </w:rPr>
-        <w:t>two csv</w:t>
-      </w:r>
-      <w:proofErr w:type="gramEnd"/>
-      <w:r>
-        <w:rPr>
-          <w:lang w:val="en-GB"/>
-        </w:rPr>
-        <w:t xml:space="preserve"> file produced by the two bash scri</w:t>
+        <w:t>: reads the two csv file produced by the two bash scri</w:t>
       </w:r>
       <w:r>
         <w:rPr>
@@ -6203,31 +7190,7 @@
         <w:rPr>
           <w:lang w:val="en-GB"/>
         </w:rPr>
-        <w:t xml:space="preserve">: reads two workloads (like the workload1 and workload2, described in the file workloads/workload_1.txt and </w:t>
-      </w:r>
-      <w:r>
-        <w:rPr>
-          <w:lang w:val="en-GB"/>
-        </w:rPr>
-        <w:t>workloads/workload_</w:t>
-      </w:r>
-      <w:r>
-        <w:rPr>
-          <w:lang w:val="en-GB"/>
-        </w:rPr>
-        <w:t>2</w:t>
-      </w:r>
-      <w:r>
-        <w:rPr>
-          <w:lang w:val="en-GB"/>
-        </w:rPr>
-        <w:t>.txt</w:t>
-      </w:r>
-      <w:r>
-        <w:rPr>
-          <w:lang w:val="en-GB"/>
-        </w:rPr>
-        <w:t xml:space="preserve">) and plots the distribution of idle times that are less than a given </w:t>
+        <w:t xml:space="preserve">: reads two workloads (like the workload1 and workload2, described in the file workloads/workload_1.txt and workloads/workload_2.txt) and plots the distribution of idle times that are less than a given </w:t>
       </w:r>
       <w:proofErr w:type="spellStart"/>
       <w:r>
@@ -6440,7 +7403,7 @@
       </w:pPr>
     </w:p>
     <w:sectPr>
-      <w:footerReference w:type="default" r:id="rId25"/>
+      <w:footerReference w:type="default" r:id="rId29"/>
       <w:pgSz w:w="11906" w:h="16838" w:code="9"/>
       <w:pgMar w:top="993" w:right="1800" w:bottom="993" w:left="1800" w:header="720" w:footer="720" w:gutter="0"/>
       <w:pgNumType w:start="0"/>
@@ -10113,25 +11076,16 @@
 </file>
 
 <file path=customXml/item1.xml><?xml version="1.0" encoding="utf-8"?>
-<b:Sources xmlns:b="http://schemas.openxmlformats.org/officeDocument/2006/bibliography" xmlns="http://schemas.openxmlformats.org/officeDocument/2006/bibliography" SelectedStyle="\APASixthEditionOfficeOnline.xsl" StyleName="APA" Version="6"/>
-</file>
-
-<file path=customXml/item2.xml><?xml version="1.0" encoding="utf-8"?>
 <p:properties xmlns:p="http://schemas.microsoft.com/office/2006/metadata/properties" xmlns:xsi="http://www.w3.org/2001/XMLSchema-instance" xmlns:pc="http://schemas.microsoft.com/office/infopath/2007/PartnerControls">
   <documentManagement/>
 </p:properties>
 </file>
 
-<file path=customXml/item3.xml><?xml version="1.0" encoding="utf-8"?>
-<?mso-contentType ?>
-<FormTemplates xmlns="http://schemas.microsoft.com/sharepoint/v3/contenttype/forms">
-  <Display>DocumentLibraryForm</Display>
-  <Edit>DocumentLibraryForm</Edit>
-  <New>DocumentLibraryForm</New>
-</FormTemplates>
+<file path=customXml/item2.xml><?xml version="1.0" encoding="utf-8"?>
+<b:Sources xmlns:b="http://schemas.openxmlformats.org/officeDocument/2006/bibliography" xmlns="http://schemas.openxmlformats.org/officeDocument/2006/bibliography" SelectedStyle="\APASixthEditionOfficeOnline.xsl" StyleName="APA" Version="6"/>
 </file>
 
-<file path=customXml/item4.xml><?xml version="1.0" encoding="utf-8"?>
+<file path=customXml/item3.xml><?xml version="1.0" encoding="utf-8"?>
 <ct:contentTypeSchema xmlns:ct="http://schemas.microsoft.com/office/2006/metadata/contentType" xmlns:ma="http://schemas.microsoft.com/office/2006/metadata/properties/metaAttributes" ct:_="" ma:_="" ma:contentTypeName="Document" ma:contentTypeID="0x01010078E720577E5E504187AAE92000A1DB7E" ma:contentTypeVersion="0" ma:contentTypeDescription="Create a new document." ma:contentTypeScope="" ma:versionID="11910599b7b8ac30c4c917e2430fa84a">
   <xsd:schema xmlns:xsd="http://www.w3.org/2001/XMLSchema" xmlns:xs="http://www.w3.org/2001/XMLSchema" xmlns:p="http://schemas.microsoft.com/office/2006/metadata/properties" targetNamespace="http://schemas.microsoft.com/office/2006/metadata/properties" ma:root="true" ma:fieldsID="c0b8f89facf3e20c0a8a7e7191a7d35e">
     <xsd:element name="properties">
@@ -10245,15 +11199,16 @@
 </ct:contentTypeSchema>
 </file>
 
-<file path=customXml/itemProps1.xml><?xml version="1.0" encoding="utf-8"?>
-<ds:datastoreItem xmlns:ds="http://schemas.openxmlformats.org/officeDocument/2006/customXml" ds:itemID="{F6D3BCA5-CD69-4FBF-91C9-2E831816198E}">
-  <ds:schemaRefs>
-    <ds:schemaRef ds:uri="http://schemas.openxmlformats.org/officeDocument/2006/bibliography"/>
-  </ds:schemaRefs>
-</ds:datastoreItem>
+<file path=customXml/item4.xml><?xml version="1.0" encoding="utf-8"?>
+<?mso-contentType ?>
+<FormTemplates xmlns="http://schemas.microsoft.com/sharepoint/v3/contenttype/forms">
+  <Display>DocumentLibraryForm</Display>
+  <Edit>DocumentLibraryForm</Edit>
+  <New>DocumentLibraryForm</New>
+</FormTemplates>
 </file>
 
-<file path=customXml/itemProps2.xml><?xml version="1.0" encoding="utf-8"?>
+<file path=customXml/itemProps1.xml><?xml version="1.0" encoding="utf-8"?>
 <ds:datastoreItem xmlns:ds="http://schemas.openxmlformats.org/officeDocument/2006/customXml" ds:itemID="{24B26DFE-474E-415E-BDF9-BF458A0B4DD6}">
   <ds:schemaRefs>
     <ds:schemaRef ds:uri="http://schemas.microsoft.com/office/2006/metadata/properties"/>
@@ -10262,15 +11217,15 @@
 </ds:datastoreItem>
 </file>
 
-<file path=customXml/itemProps3.xml><?xml version="1.0" encoding="utf-8"?>
-<ds:datastoreItem xmlns:ds="http://schemas.openxmlformats.org/officeDocument/2006/customXml" ds:itemID="{8E445992-A284-4D7A-BB4B-C082FDA9CE09}">
+<file path=customXml/itemProps2.xml><?xml version="1.0" encoding="utf-8"?>
+<ds:datastoreItem xmlns:ds="http://schemas.openxmlformats.org/officeDocument/2006/customXml" ds:itemID="{F6D3BCA5-CD69-4FBF-91C9-2E831816198E}">
   <ds:schemaRefs>
-    <ds:schemaRef ds:uri="http://schemas.microsoft.com/sharepoint/v3/contenttype/forms"/>
+    <ds:schemaRef ds:uri="http://schemas.openxmlformats.org/officeDocument/2006/bibliography"/>
   </ds:schemaRefs>
 </ds:datastoreItem>
 </file>
 
-<file path=customXml/itemProps4.xml><?xml version="1.0" encoding="utf-8"?>
+<file path=customXml/itemProps3.xml><?xml version="1.0" encoding="utf-8"?>
 <ds:datastoreItem xmlns:ds="http://schemas.openxmlformats.org/officeDocument/2006/customXml" ds:itemID="{2FD0921F-69C4-4AB4-A229-06065D442A6D}">
   <ds:schemaRefs>
     <ds:schemaRef ds:uri="http://schemas.microsoft.com/office/2006/metadata/contentType"/>
@@ -10284,4 +11239,12 @@
     <ds:schemaRef ds:uri="http://schemas.microsoft.com/office/infopath/2007/PartnerControls"/>
   </ds:schemaRefs>
 </ds:datastoreItem>
+</file>
+
+<file path=customXml/itemProps4.xml><?xml version="1.0" encoding="utf-8"?>
+<ds:datastoreItem xmlns:ds="http://schemas.openxmlformats.org/officeDocument/2006/customXml" ds:itemID="{8E445992-A284-4D7A-BB4B-C082FDA9CE09}">
+  <ds:schemaRefs>
+    <ds:schemaRef ds:uri="http://schemas.microsoft.com/sharepoint/v3/contenttype/forms"/>
+  </ds:schemaRefs>
+</ds:datastoreItem>
 </file>
</xml_diff>

<commit_message>
feat: high threshold simulations added and report completed
</commit_message>
<xml_diff>
--- a/lab1/report.docx
+++ b/lab1/report.docx
@@ -105,6 +105,7 @@
         <w:rPr>
           <w:sz w:val="24"/>
           <w:szCs w:val="24"/>
+          <w:lang w:bidi="it-IT"/>
         </w:rPr>
         <w:t>Alessandro Landra</w:t>
       </w:r>
@@ -126,7 +127,6 @@
       </w:r>
       <w:r>
         <w:rPr>
-          <w:rFonts w:ascii="Arial" w:hAnsi="Arial" w:cs="Arial"/>
           <w:sz w:val="24"/>
           <w:szCs w:val="24"/>
           <w:lang w:bidi="it-IT"/>
@@ -515,11 +515,19 @@
           <w:lang w:val="en-GB"/>
         </w:rPr>
       </w:pPr>
-      <w:r>
-        <w:rPr>
-          <w:lang w:val="en-GB"/>
-        </w:rPr>
-        <w:t>Sensing : read data from sensors (polling)</w:t>
+      <w:proofErr w:type="gramStart"/>
+      <w:r>
+        <w:rPr>
+          <w:lang w:val="en-GB"/>
+        </w:rPr>
+        <w:t>Sensing :</w:t>
+      </w:r>
+      <w:proofErr w:type="gramEnd"/>
+      <w:r>
+        <w:rPr>
+          <w:lang w:val="en-GB"/>
+        </w:rPr>
+        <w:t xml:space="preserve"> read data from sensors (polling)</w:t>
       </w:r>
     </w:p>
     <w:p>
@@ -1388,21 +1396,21 @@
         </w:rPr>
         <w:t xml:space="preserve"> = - </w:t>
       </w:r>
-      <w:proofErr w:type="spellStart"/>
-      <w:r>
-        <w:rPr>
-          <w:rFonts w:eastAsiaTheme="minorEastAsia"/>
-          <w:lang w:val="en-GB"/>
-        </w:rPr>
-        <w:t>mW</w:t>
-      </w:r>
-      <w:proofErr w:type="spellEnd"/>
-      <w:r>
-        <w:rPr>
-          <w:rFonts w:eastAsiaTheme="minorEastAsia"/>
-          <w:lang w:val="en-GB"/>
-        </w:rPr>
-        <w:t>,  Sleep-&gt;Idle transition is not possible for the PSM under test.</w:t>
+      <w:proofErr w:type="gramStart"/>
+      <w:r>
+        <w:rPr>
+          <w:rFonts w:eastAsiaTheme="minorEastAsia"/>
+          <w:lang w:val="en-GB"/>
+        </w:rPr>
+        <w:t>mW,  Sleep</w:t>
+      </w:r>
+      <w:proofErr w:type="gramEnd"/>
+      <w:r>
+        <w:rPr>
+          <w:rFonts w:eastAsiaTheme="minorEastAsia"/>
+          <w:lang w:val="en-GB"/>
+        </w:rPr>
+        <w:t>-&gt;Idle transition is not possible for the PSM under test.</w:t>
       </w:r>
     </w:p>
     <w:p>
@@ -2163,7 +2171,21 @@
         <w:rPr>
           <w:lang w:val="en-GB"/>
         </w:rPr>
-        <w:t>In this experiment only two similar workloads have been used, both characterized by a 3 phases that are repeated every 2 minutes</w:t>
+        <w:t xml:space="preserve">In this experiment only two similar workloads have been used, both characterized by </w:t>
+      </w:r>
+      <w:proofErr w:type="gramStart"/>
+      <w:r>
+        <w:rPr>
+          <w:lang w:val="en-GB"/>
+        </w:rPr>
+        <w:t>a 3 phases</w:t>
+      </w:r>
+      <w:proofErr w:type="gramEnd"/>
+      <w:r>
+        <w:rPr>
+          <w:lang w:val="en-GB"/>
+        </w:rPr>
+        <w:t xml:space="preserve"> that are repeated every 2 minutes</w:t>
       </w:r>
       <w:r>
         <w:rPr>
@@ -2380,21 +2402,32 @@
           <w:lang w:val="en-GB"/>
         </w:rPr>
         <w:br/>
-        <w:t xml:space="preserve">Due to the fact that Waiting state is huge with respect to the other 2 phases, in this picture those spikes </w:t>
-      </w:r>
-      <w:proofErr w:type="spellStart"/>
-      <w:r>
-        <w:rPr>
-          <w:lang w:val="en-GB"/>
-        </w:rPr>
-        <w:t>rappresent</w:t>
-      </w:r>
-      <w:proofErr w:type="spellEnd"/>
-      <w:r>
-        <w:rPr>
-          <w:lang w:val="en-GB"/>
-        </w:rPr>
-        <w:t xml:space="preserve"> Sensing</w:t>
+      </w:r>
+      <w:proofErr w:type="gramStart"/>
+      <w:r>
+        <w:rPr>
+          <w:lang w:val="en-GB"/>
+        </w:rPr>
+        <w:t>Due to the fact that</w:t>
+      </w:r>
+      <w:proofErr w:type="gramEnd"/>
+      <w:r>
+        <w:rPr>
+          <w:lang w:val="en-GB"/>
+        </w:rPr>
+        <w:t xml:space="preserve"> Waiting state is huge with respect to the other 2 phases, in this picture those spikes r</w:t>
+      </w:r>
+      <w:r>
+        <w:rPr>
+          <w:lang w:val="en-GB"/>
+        </w:rPr>
+        <w:t>e</w:t>
+      </w:r>
+      <w:r>
+        <w:rPr>
+          <w:lang w:val="en-GB"/>
+        </w:rPr>
+        <w:t>present Sensing</w:t>
       </w:r>
       <w:r>
         <w:rPr>
@@ -2653,7 +2686,7 @@
         <w:rPr>
           <w:lang w:val="en-GB"/>
         </w:rPr>
-        <w:t xml:space="preserve"> after the first 2 minutes (Spike</w:t>
+        <w:t>after the first 2 minutes (Spike</w:t>
       </w:r>
       <w:r>
         <w:rPr>
@@ -2805,7 +2838,19 @@
         <w:rPr>
           <w:lang w:val="en-GB"/>
         </w:rPr>
-        <w:t xml:space="preserve"> shutting down the system into one of the two low power states whenever the idle period (period where the activity is 0) observed becomes longer than a given timeout </w:t>
+        <w:t xml:space="preserve"> shutting down the system into one of the two low power states whenever the idle period (period where the activity is </w:t>
+      </w:r>
+      <w:r>
+        <w:rPr>
+          <w:lang w:val="en-GB"/>
+        </w:rPr>
+        <w:t>0</w:t>
+      </w:r>
+      <w:r>
+        <w:rPr>
+          <w:lang w:val="en-GB"/>
+        </w:rPr>
+        <w:t xml:space="preserve">) observed becomes longer than a given timeout </w:t>
       </w:r>
       <w:proofErr w:type="spellStart"/>
       <w:r>
@@ -2981,40 +3026,39 @@
         <w:rPr>
           <w:lang w:val="en-GB"/>
         </w:rPr>
-        <w:t>The system won’t be able</w:t>
-      </w:r>
-      <w:r>
-        <w:rPr>
-          <w:lang w:val="en-GB"/>
-        </w:rPr>
-        <w:t>,</w:t>
-      </w:r>
-      <w:r>
-        <w:rPr>
-          <w:lang w:val="en-GB"/>
-        </w:rPr>
-        <w:t xml:space="preserve"> in </w:t>
-      </w:r>
-      <w:proofErr w:type="spellStart"/>
-      <w:r>
-        <w:rPr>
-          <w:lang w:val="en-GB"/>
-        </w:rPr>
-        <w:t>anycase</w:t>
-      </w:r>
-      <w:proofErr w:type="spellEnd"/>
-      <w:r>
-        <w:rPr>
-          <w:lang w:val="en-GB"/>
-        </w:rPr>
-        <w:t>, even with a pre-wakeup, to resume the activity in time.</w:t>
+        <w:t>The system won’t be able to resume the activity in time.</w:t>
       </w:r>
       <w:r>
         <w:rPr>
           <w:lang w:val="en-GB"/>
         </w:rPr>
         <w:br/>
-        <w:t xml:space="preserve">In order to evaluate this parameter, the delay, we modified the code to be able to </w:t>
+      </w:r>
+      <w:proofErr w:type="gramStart"/>
+      <w:r>
+        <w:rPr>
+          <w:lang w:val="en-GB"/>
+        </w:rPr>
+        <w:t>In order to</w:t>
+      </w:r>
+      <w:proofErr w:type="gramEnd"/>
+      <w:r>
+        <w:rPr>
+          <w:lang w:val="en-GB"/>
+        </w:rPr>
+        <w:t xml:space="preserve"> evaluate this parameter, the delay</w:t>
+      </w:r>
+      <w:r>
+        <w:rPr>
+          <w:lang w:val="en-GB"/>
+        </w:rPr>
+        <w:t xml:space="preserve"> which affects a non-properly scheduled task</w:t>
+      </w:r>
+      <w:r>
+        <w:rPr>
+          <w:lang w:val="en-GB"/>
+        </w:rPr>
+        <w:t xml:space="preserve">, we modified the code to be able to </w:t>
       </w:r>
       <w:r>
         <w:rPr>
@@ -3078,7 +3122,21 @@
         <w:rPr>
           <w:lang w:val="en-GB"/>
         </w:rPr>
-        <w:t>, but, a</w:t>
+        <w:t xml:space="preserve">, </w:t>
+      </w:r>
+      <w:proofErr w:type="gramStart"/>
+      <w:r>
+        <w:rPr>
+          <w:lang w:val="en-GB"/>
+        </w:rPr>
+        <w:t>but,</w:t>
+      </w:r>
+      <w:proofErr w:type="gramEnd"/>
+      <w:r>
+        <w:rPr>
+          <w:lang w:val="en-GB"/>
+        </w:rPr>
+        <w:t xml:space="preserve"> a</w:t>
       </w:r>
       <w:r>
         <w:rPr>
@@ -3136,19 +3194,19 @@
         <w:rPr>
           <w:lang w:val="en-GB"/>
         </w:rPr>
-        <w:t>. (</w:t>
-      </w:r>
-      <w:r>
-        <w:rPr>
-          <w:lang w:val="en-GB"/>
-        </w:rPr>
-        <w:t>T</w:t>
-      </w:r>
-      <w:r>
-        <w:rPr>
-          <w:lang w:val="en-GB"/>
-        </w:rPr>
-        <w:t>his is dramatic!).</w:t>
+        <w:t xml:space="preserve"> (</w:t>
+      </w:r>
+      <w:r>
+        <w:rPr>
+          <w:lang w:val="en-GB"/>
+        </w:rPr>
+        <w:t>see Figure13 and Figure14</w:t>
+      </w:r>
+      <w:r>
+        <w:rPr>
+          <w:lang w:val="en-GB"/>
+        </w:rPr>
+        <w:t>).</w:t>
       </w:r>
     </w:p>
     <w:p>
@@ -3363,8 +3421,16 @@
         <w:rPr>
           <w:lang w:val="en-GB"/>
         </w:rPr>
-        <w:t xml:space="preserve"> expected to happen is that by increasing the timeout, as a consequence</w:t>
-      </w:r>
+        <w:t xml:space="preserve"> expected to happen is that by increasing the timeout, </w:t>
+      </w:r>
+      <w:proofErr w:type="gramStart"/>
+      <w:r>
+        <w:rPr>
+          <w:lang w:val="en-GB"/>
+        </w:rPr>
+        <w:t>as a consequence</w:t>
+      </w:r>
+      <w:proofErr w:type="gramEnd"/>
       <w:r>
         <w:rPr>
           <w:lang w:val="en-GB"/>
@@ -3897,13 +3963,33 @@
         <w:rPr>
           <w:lang w:val="en-GB"/>
         </w:rPr>
-        <w:t xml:space="preserve">The PSM now looks very different from before, in particular there are </w:t>
-      </w:r>
-      <w:r>
-        <w:rPr>
-          <w:lang w:val="en-GB"/>
-        </w:rPr>
-        <w:t xml:space="preserve">3 </w:t>
+        <w:t xml:space="preserve">The PSM now looks very different from before, </w:t>
+      </w:r>
+      <w:proofErr w:type="gramStart"/>
+      <w:r>
+        <w:rPr>
+          <w:lang w:val="en-GB"/>
+        </w:rPr>
+        <w:t>in particular there</w:t>
+      </w:r>
+      <w:proofErr w:type="gramEnd"/>
+      <w:r>
+        <w:rPr>
+          <w:lang w:val="en-GB"/>
+        </w:rPr>
+        <w:t xml:space="preserve"> are </w:t>
+      </w:r>
+      <w:r>
+        <w:rPr>
+          <w:lang w:val="en-GB"/>
+        </w:rPr>
+        <w:t>4</w:t>
+      </w:r>
+      <w:r>
+        <w:rPr>
+          <w:lang w:val="en-GB"/>
+        </w:rPr>
+        <w:t xml:space="preserve"> </w:t>
       </w:r>
       <w:r>
         <w:rPr>
@@ -3977,25 +4063,7 @@
                     <w:szCs w:val="28"/>
                     <w:lang w:val="en-GB"/>
                   </w:rPr>
-                  <m:t>Run→Sle</m:t>
-                </m:r>
-                <m:r>
-                  <w:rPr>
-                    <w:rFonts w:ascii="Cambria Math" w:hAnsi="Cambria Math"/>
-                    <w:sz w:val="28"/>
-                    <w:szCs w:val="28"/>
-                    <w:lang w:val="en-GB"/>
-                  </w:rPr>
-                  <m:t>e</m:t>
-                </m:r>
-                <m:r>
-                  <w:rPr>
-                    <w:rFonts w:ascii="Cambria Math" w:hAnsi="Cambria Math"/>
-                    <w:sz w:val="28"/>
-                    <w:szCs w:val="28"/>
-                    <w:lang w:val="en-GB"/>
-                  </w:rPr>
-                  <m:t>p</m:t>
+                  <m:t>Run→Sleep</m:t>
                 </m:r>
               </m:sub>
             </m:sSub>
@@ -4193,41 +4261,15 @@
           </w:rPr>
           <m:t xml:space="preserve">≈ </m:t>
         </m:r>
-        <m:f>
-          <m:fPr>
-            <m:ctrlPr>
-              <w:rPr>
-                <w:rFonts w:ascii="Cambria Math" w:eastAsiaTheme="minorEastAsia" w:hAnsi="Cambria Math"/>
-                <w:i/>
-                <w:sz w:val="28"/>
-                <w:szCs w:val="28"/>
-                <w:lang w:val="en-GB"/>
-              </w:rPr>
-            </m:ctrlPr>
-          </m:fPr>
-          <m:num>
-            <m:r>
-              <w:rPr>
-                <w:rFonts w:ascii="Cambria Math" w:eastAsiaTheme="minorEastAsia" w:hAnsi="Cambria Math"/>
-                <w:sz w:val="28"/>
-                <w:szCs w:val="28"/>
-                <w:lang w:val="en-GB"/>
-              </w:rPr>
-              <m:t>1</m:t>
-            </m:r>
-          </m:num>
-          <m:den>
-            <m:r>
-              <w:rPr>
-                <w:rFonts w:ascii="Cambria Math" w:eastAsiaTheme="minorEastAsia" w:hAnsi="Cambria Math"/>
-                <w:sz w:val="28"/>
-                <w:szCs w:val="28"/>
-                <w:lang w:val="en-GB"/>
-              </w:rPr>
-              <m:t>6</m:t>
-            </m:r>
-          </m:den>
-        </m:f>
+        <m:r>
+          <w:rPr>
+            <w:rFonts w:ascii="Cambria Math" w:eastAsiaTheme="minorEastAsia" w:hAnsi="Cambria Math"/>
+            <w:sz w:val="28"/>
+            <w:szCs w:val="28"/>
+            <w:lang w:val="en-GB"/>
+          </w:rPr>
+          <m:t>6</m:t>
+        </m:r>
       </m:oMath>
     </w:p>
     <w:p>
@@ -4272,16 +4314,7 @@
                 <w:szCs w:val="28"/>
                 <w:lang w:val="en-GB"/>
               </w:rPr>
-              <m:t>P</m:t>
-            </m:r>
-            <m:r>
-              <w:rPr>
-                <w:rFonts w:ascii="Cambria Math" w:hAnsi="Cambria Math"/>
-                <w:sz w:val="28"/>
-                <w:szCs w:val="28"/>
-                <w:lang w:val="en-GB"/>
-              </w:rPr>
-              <m:t>Sleep</m:t>
+              <m:t>PSleep</m:t>
             </m:r>
           </m:num>
           <m:den>
@@ -4457,12 +4490,21 @@
         </w:rPr>
         <w:br/>
       </w:r>
-      <w:r>
-        <w:rPr>
-          <w:rFonts w:eastAsiaTheme="minorEastAsia"/>
-          <w:lang w:val="en-GB"/>
-        </w:rPr>
-        <w:t>As a consequence of points 1, 2, 3 we can derive the following conclusion</w:t>
+      <w:proofErr w:type="gramStart"/>
+      <w:r>
+        <w:rPr>
+          <w:rFonts w:eastAsiaTheme="minorEastAsia"/>
+          <w:lang w:val="en-GB"/>
+        </w:rPr>
+        <w:t>As a consequence of</w:t>
+      </w:r>
+      <w:proofErr w:type="gramEnd"/>
+      <w:r>
+        <w:rPr>
+          <w:rFonts w:eastAsiaTheme="minorEastAsia"/>
+          <w:lang w:val="en-GB"/>
+        </w:rPr>
+        <w:t xml:space="preserve"> points 1, 2, 3 we can derive the following conclusion</w:t>
       </w:r>
       <w:r>
         <w:rPr>
@@ -4693,12 +4735,21 @@
           <w:lang w:val="en-GB"/>
         </w:rPr>
       </w:pPr>
-      <w:r>
-        <w:rPr>
-          <w:rFonts w:eastAsiaTheme="minorEastAsia"/>
-          <w:lang w:val="en-GB"/>
-        </w:rPr>
-        <w:t xml:space="preserve">In order to demonstrate this behaviour is better to take a look at </w:t>
+      <w:proofErr w:type="gramStart"/>
+      <w:r>
+        <w:rPr>
+          <w:rFonts w:eastAsiaTheme="minorEastAsia"/>
+          <w:lang w:val="en-GB"/>
+        </w:rPr>
+        <w:t>In order to</w:t>
+      </w:r>
+      <w:proofErr w:type="gramEnd"/>
+      <w:r>
+        <w:rPr>
+          <w:rFonts w:eastAsiaTheme="minorEastAsia"/>
+          <w:lang w:val="en-GB"/>
+        </w:rPr>
+        <w:t xml:space="preserve"> demonstrate this behaviour is better to take a look at </w:t>
       </w:r>
       <w:r>
         <w:rPr>
@@ -5305,13 +5356,27 @@
         <w:rPr>
           <w:lang w:val="en-GB"/>
         </w:rPr>
-        <w:t xml:space="preserve"> able to resume to active state when needed (even with a pre-wakeup) and in the worst case some tasks are totally missed due to the delay.</w:t>
-      </w:r>
-      <w:r>
-        <w:rPr>
-          <w:lang w:val="en-GB"/>
-        </w:rPr>
-        <w:t>(Figure12)</w:t>
+        <w:t xml:space="preserve"> able to resume to active state when needed (even with a pre-wakeup) and in the worst case some tasks are totally missed due to the </w:t>
+      </w:r>
+      <w:proofErr w:type="gramStart"/>
+      <w:r>
+        <w:rPr>
+          <w:lang w:val="en-GB"/>
+        </w:rPr>
+        <w:t>delay.</w:t>
+      </w:r>
+      <w:r>
+        <w:rPr>
+          <w:lang w:val="en-GB"/>
+        </w:rPr>
+        <w:t>(</w:t>
+      </w:r>
+      <w:proofErr w:type="gramEnd"/>
+      <w:r>
+        <w:rPr>
+          <w:lang w:val="en-GB"/>
+        </w:rPr>
+        <w:t>Figure12)</w:t>
       </w:r>
     </w:p>
     <w:p>
@@ -5430,11 +5495,19 @@
           <w:lang w:val="en-GB"/>
         </w:rPr>
       </w:pPr>
-      <w:r>
-        <w:rPr>
-          <w:lang w:val="en-GB"/>
-        </w:rPr>
-        <w:t xml:space="preserve">In order to get the real </w:t>
+      <w:proofErr w:type="gramStart"/>
+      <w:r>
+        <w:rPr>
+          <w:lang w:val="en-GB"/>
+        </w:rPr>
+        <w:t>In order to</w:t>
+      </w:r>
+      <w:proofErr w:type="gramEnd"/>
+      <w:r>
+        <w:rPr>
+          <w:lang w:val="en-GB"/>
+        </w:rPr>
+        <w:t xml:space="preserve"> get the real </w:t>
       </w:r>
       <w:r>
         <w:rPr>
@@ -5726,6 +5799,12 @@
         <w:rPr>
           <w:lang w:val="en-GB"/>
         </w:rPr>
+        <w:t>S of part I</w:t>
+      </w:r>
+      <w:r>
+        <w:rPr>
+          <w:lang w:val="en-GB"/>
+        </w:rPr>
         <w:br/>
       </w:r>
     </w:p>
@@ -5864,6 +5943,167 @@
     </w:p>
     <w:p>
       <w:pPr>
+        <w:rPr>
+          <w:lang w:val="en-GB"/>
+        </w:rPr>
+      </w:pPr>
+    </w:p>
+    <w:p>
+      <w:pPr>
+        <w:rPr>
+          <w:lang w:val="en-GB"/>
+        </w:rPr>
+      </w:pPr>
+    </w:p>
+    <w:p>
+      <w:pPr>
+        <w:rPr>
+          <w:lang w:val="en-GB"/>
+        </w:rPr>
+      </w:pPr>
+    </w:p>
+    <w:p>
+      <w:pPr>
+        <w:rPr>
+          <w:lang w:val="en-GB"/>
+        </w:rPr>
+      </w:pPr>
+    </w:p>
+    <w:p>
+      <w:pPr>
+        <w:rPr>
+          <w:lang w:val="en-GB"/>
+        </w:rPr>
+      </w:pPr>
+    </w:p>
+    <w:p>
+      <w:pPr>
+        <w:rPr>
+          <w:lang w:val="en-GB"/>
+        </w:rPr>
+      </w:pPr>
+    </w:p>
+    <w:p>
+      <w:pPr>
+        <w:rPr>
+          <w:lang w:val="en-GB"/>
+        </w:rPr>
+      </w:pPr>
+    </w:p>
+    <w:p>
+      <w:pPr>
+        <w:rPr>
+          <w:lang w:val="en-GB"/>
+        </w:rPr>
+      </w:pPr>
+    </w:p>
+    <w:p>
+      <w:pPr>
+        <w:rPr>
+          <w:lang w:val="en-GB"/>
+        </w:rPr>
+      </w:pPr>
+    </w:p>
+    <w:p>
+      <w:pPr>
+        <w:rPr>
+          <w:lang w:val="en-GB"/>
+        </w:rPr>
+      </w:pPr>
+    </w:p>
+    <w:p>
+      <w:pPr>
+        <w:rPr>
+          <w:lang w:val="en-GB"/>
+        </w:rPr>
+      </w:pPr>
+    </w:p>
+    <w:p>
+      <w:pPr>
+        <w:rPr>
+          <w:lang w:val="en-GB"/>
+        </w:rPr>
+      </w:pPr>
+    </w:p>
+    <w:p>
+      <w:pPr>
+        <w:rPr>
+          <w:lang w:val="en-GB"/>
+        </w:rPr>
+      </w:pPr>
+    </w:p>
+    <w:p>
+      <w:pPr>
+        <w:rPr>
+          <w:lang w:val="en-GB"/>
+        </w:rPr>
+      </w:pPr>
+    </w:p>
+    <w:p>
+      <w:pPr>
+        <w:rPr>
+          <w:lang w:val="en-GB"/>
+        </w:rPr>
+      </w:pPr>
+    </w:p>
+    <w:p>
+      <w:pPr>
+        <w:rPr>
+          <w:lang w:val="en-GB"/>
+        </w:rPr>
+      </w:pPr>
+    </w:p>
+    <w:p>
+      <w:pPr>
+        <w:rPr>
+          <w:lang w:val="en-GB"/>
+        </w:rPr>
+      </w:pPr>
+    </w:p>
+    <w:p>
+      <w:pPr>
+        <w:rPr>
+          <w:lang w:val="en-GB"/>
+        </w:rPr>
+      </w:pPr>
+    </w:p>
+    <w:p>
+      <w:pPr>
+        <w:rPr>
+          <w:lang w:val="en-GB"/>
+        </w:rPr>
+      </w:pPr>
+    </w:p>
+    <w:p>
+      <w:pPr>
+        <w:rPr>
+          <w:lang w:val="en-GB"/>
+        </w:rPr>
+      </w:pPr>
+    </w:p>
+    <w:p>
+      <w:pPr>
+        <w:rPr>
+          <w:lang w:val="en-GB"/>
+        </w:rPr>
+      </w:pPr>
+    </w:p>
+    <w:p>
+      <w:pPr>
+        <w:rPr>
+          <w:lang w:val="en-GB"/>
+        </w:rPr>
+      </w:pPr>
+    </w:p>
+    <w:p>
+      <w:pPr>
+        <w:rPr>
+          <w:lang w:val="en-GB"/>
+        </w:rPr>
+      </w:pPr>
+    </w:p>
+    <w:p>
+      <w:pPr>
         <w:pStyle w:val="Titolo1"/>
         <w:rPr>
           <w:lang w:val="en-GB"/>
@@ -5873,6 +6113,7 @@
         <w:rPr>
           <w:lang w:val="en-GB"/>
         </w:rPr>
+        <w:lastRenderedPageBreak/>
         <w:t>Part II: History based predictor policy</w:t>
       </w:r>
     </w:p>
@@ -5886,20 +6127,43 @@
         <w:rPr>
           <w:lang w:val="en-GB"/>
         </w:rPr>
-        <w:t>In this second part of the experiment the policy is a little bit different from the Timeout.</w:t>
-      </w:r>
-      <w:r>
-        <w:rPr>
-          <w:lang w:val="en-GB"/>
-        </w:rPr>
-        <w:br/>
-        <w:t xml:space="preserve">Now </w:t>
-      </w:r>
-      <w:r>
-        <w:rPr>
-          <w:lang w:val="en-GB"/>
-        </w:rPr>
-        <w:t>is the PSM that decides when to shut</w:t>
+        <w:t>In this second part of the experiment</w:t>
+      </w:r>
+      <w:r>
+        <w:rPr>
+          <w:lang w:val="en-GB"/>
+        </w:rPr>
+        <w:t>,</w:t>
+      </w:r>
+      <w:r>
+        <w:rPr>
+          <w:lang w:val="en-GB"/>
+        </w:rPr>
+        <w:t xml:space="preserve"> the policy is a little bit different from the Timeout</w:t>
+      </w:r>
+      <w:r>
+        <w:rPr>
+          <w:lang w:val="en-GB"/>
+        </w:rPr>
+        <w:t xml:space="preserve">: </w:t>
+      </w:r>
+      <w:r>
+        <w:rPr>
+          <w:lang w:val="en-GB"/>
+        </w:rPr>
+        <w:t xml:space="preserve">the PSM </w:t>
+      </w:r>
+      <w:r>
+        <w:rPr>
+          <w:lang w:val="en-GB"/>
+        </w:rPr>
+        <w:t>now</w:t>
+      </w:r>
+      <w:r>
+        <w:rPr>
+          <w:lang w:val="en-GB"/>
+        </w:rPr>
+        <w:t xml:space="preserve"> decides when to shut</w:t>
       </w:r>
       <w:r>
         <w:rPr>
@@ -5923,7 +6187,55 @@
         <w:rPr>
           <w:lang w:val="en-GB"/>
         </w:rPr>
-        <w:t xml:space="preserve"> by trying to predict the duration of the idle times where the predictions are based on a weighted average of the previous 5 idle times registered.</w:t>
+        <w:t xml:space="preserve"> by trying to predict the duration of the </w:t>
+      </w:r>
+      <w:r>
+        <w:rPr>
+          <w:lang w:val="en-GB"/>
+        </w:rPr>
+        <w:t xml:space="preserve">coming </w:t>
+      </w:r>
+      <w:r>
+        <w:rPr>
+          <w:lang w:val="en-GB"/>
+        </w:rPr>
+        <w:t>idle time</w:t>
+      </w:r>
+      <w:r>
+        <w:rPr>
+          <w:lang w:val="en-GB"/>
+        </w:rPr>
+        <w:t>.</w:t>
+      </w:r>
+      <w:r>
+        <w:rPr>
+          <w:lang w:val="en-GB"/>
+        </w:rPr>
+        <w:t xml:space="preserve"> </w:t>
+      </w:r>
+      <w:r>
+        <w:rPr>
+          <w:lang w:val="en-GB"/>
+        </w:rPr>
+        <w:t>This</w:t>
+      </w:r>
+      <w:r>
+        <w:rPr>
+          <w:lang w:val="en-GB"/>
+        </w:rPr>
+        <w:t xml:space="preserve"> prediction </w:t>
+      </w:r>
+      <w:r>
+        <w:rPr>
+          <w:lang w:val="en-GB"/>
+        </w:rPr>
+        <w:t>is</w:t>
+      </w:r>
+      <w:r>
+        <w:rPr>
+          <w:lang w:val="en-GB"/>
+        </w:rPr>
+        <w:t xml:space="preserve"> based on a weighted average of the previous 5 idle times registered.</w:t>
       </w:r>
       <w:r>
         <w:rPr>
@@ -5977,7 +6289,21 @@
         <w:rPr>
           <w:lang w:val="en-GB"/>
         </w:rPr>
-        <w:t xml:space="preserve"> * h[4] + </w:t>
+        <w:t xml:space="preserve"> * </w:t>
+      </w:r>
+      <w:proofErr w:type="gramStart"/>
+      <w:r>
+        <w:rPr>
+          <w:lang w:val="en-GB"/>
+        </w:rPr>
+        <w:t>h[</w:t>
+      </w:r>
+      <w:proofErr w:type="gramEnd"/>
+      <w:r>
+        <w:rPr>
+          <w:lang w:val="en-GB"/>
+        </w:rPr>
+        <w:t xml:space="preserve">4] + </w:t>
       </w:r>
       <w:r>
         <w:rPr>
@@ -6038,83 +6364,199 @@
         <w:rPr>
           <w:lang w:val="en-GB"/>
         </w:rPr>
-        <w:t>Where h is the vector of the last 5 idle times.</w:t>
-      </w:r>
-    </w:p>
-    <w:p>
-      <w:pPr>
-        <w:rPr>
-          <w:lang w:val="en-GB"/>
-        </w:rPr>
-      </w:pPr>
-    </w:p>
-    <w:p>
-      <w:pPr>
-        <w:rPr>
-          <w:lang w:val="en-GB"/>
-        </w:rPr>
-      </w:pPr>
-      <w:r>
-        <w:rPr>
-          <w:lang w:val="en-GB"/>
-        </w:rPr>
-        <w:t>Then, if the idle time calculated in this way is greater than a certain threshold passed as parameter</w:t>
-      </w:r>
-      <w:r>
-        <w:rPr>
-          <w:lang w:val="en-GB"/>
-        </w:rPr>
-        <w:t>, the current state is set as IDLE or SLEEP, depending on the desired PSM analysis.</w:t>
-      </w:r>
-    </w:p>
-    <w:p>
-      <w:pPr>
-        <w:pStyle w:val="Titolo2"/>
-        <w:rPr>
-          <w:lang w:val="en-GB"/>
-        </w:rPr>
-      </w:pPr>
-      <w:r>
-        <w:rPr>
-          <w:lang w:val="en-GB"/>
-        </w:rPr>
-        <w:t>RUN</w:t>
-      </w:r>
-      <w:r>
-        <w:rPr>
-          <w:lang w:val="en-GB"/>
-        </w:rPr>
-        <w:sym w:font="Wingdings" w:char="F0E0"/>
-      </w:r>
-      <w:r>
-        <w:rPr>
-          <w:lang w:val="en-GB"/>
-        </w:rPr>
-        <w:t>IDLE transitions</w:t>
-      </w:r>
-    </w:p>
-    <w:p>
-      <w:pPr>
-        <w:pStyle w:val="Titolo2"/>
-        <w:rPr>
-          <w:lang w:val="en-GB"/>
-        </w:rPr>
-      </w:pPr>
-    </w:p>
-    <w:p>
-      <w:pPr>
-        <w:rPr>
-          <w:lang w:val="en-GB"/>
-        </w:rPr>
-      </w:pPr>
-      <w:r>
-        <w:rPr>
-          <w:rFonts w:eastAsiaTheme="minorEastAsia"/>
+        <w:t>Where h</w:t>
+      </w:r>
+      <w:r>
+        <w:rPr>
+          <w:lang w:val="en-GB"/>
+        </w:rPr>
+        <w:t>(</w:t>
+      </w:r>
+      <w:proofErr w:type="spellStart"/>
+      <w:r>
+        <w:rPr>
+          <w:i/>
+          <w:iCs/>
+          <w:lang w:val="en-GB"/>
+        </w:rPr>
+        <w:t>hystory</w:t>
+      </w:r>
+      <w:proofErr w:type="spellEnd"/>
+      <w:r>
+        <w:rPr>
+          <w:lang w:val="en-GB"/>
+        </w:rPr>
+        <w:t>)</w:t>
+      </w:r>
+      <w:r>
+        <w:rPr>
+          <w:lang w:val="en-GB"/>
+        </w:rPr>
+        <w:t xml:space="preserve"> is the vector of the last 5 idle times.</w:t>
+      </w:r>
+    </w:p>
+    <w:p>
+      <w:pPr>
+        <w:rPr>
+          <w:lang w:val="en-GB"/>
+        </w:rPr>
+      </w:pPr>
+    </w:p>
+    <w:p>
+      <w:pPr>
+        <w:rPr>
+          <w:lang w:val="en-GB"/>
+        </w:rPr>
+      </w:pPr>
+      <w:r>
+        <w:rPr>
+          <w:lang w:val="en-GB"/>
+        </w:rPr>
+        <w:t xml:space="preserve">Then, if the idle time calculated in this way is </w:t>
+      </w:r>
+      <w:r>
+        <w:rPr>
           <w:b/>
           <w:bCs/>
           <w:lang w:val="en-GB"/>
         </w:rPr>
-        <w:t>Figure1</w:t>
+        <w:t>greater</w:t>
+      </w:r>
+      <w:r>
+        <w:rPr>
+          <w:lang w:val="en-GB"/>
+        </w:rPr>
+        <w:t xml:space="preserve"> than a certain threshold</w:t>
+      </w:r>
+      <w:r>
+        <w:rPr>
+          <w:lang w:val="en-GB"/>
+        </w:rPr>
+        <w:t>,</w:t>
+      </w:r>
+      <w:r>
+        <w:rPr>
+          <w:lang w:val="en-GB"/>
+        </w:rPr>
+        <w:t xml:space="preserve"> passed as </w:t>
+      </w:r>
+      <w:r>
+        <w:rPr>
+          <w:lang w:val="en-GB"/>
+        </w:rPr>
+        <w:t xml:space="preserve">a </w:t>
+      </w:r>
+      <w:r>
+        <w:rPr>
+          <w:lang w:val="en-GB"/>
+        </w:rPr>
+        <w:t>parameter</w:t>
+      </w:r>
+      <w:r>
+        <w:rPr>
+          <w:lang w:val="en-GB"/>
+        </w:rPr>
+        <w:t xml:space="preserve">, the current state is set </w:t>
+      </w:r>
+      <w:r>
+        <w:rPr>
+          <w:lang w:val="en-GB"/>
+        </w:rPr>
+        <w:t>to</w:t>
+      </w:r>
+      <w:r>
+        <w:rPr>
+          <w:lang w:val="en-GB"/>
+        </w:rPr>
+        <w:t xml:space="preserve"> IDLE or SLEEP, depending on the desired PSM analysis.</w:t>
+      </w:r>
+    </w:p>
+    <w:p>
+      <w:pPr>
+        <w:rPr>
+          <w:lang w:val="en-GB"/>
+        </w:rPr>
+      </w:pPr>
+    </w:p>
+    <w:p>
+      <w:pPr>
+        <w:pStyle w:val="Titolo2"/>
+        <w:rPr>
+          <w:lang w:val="en-GB"/>
+        </w:rPr>
+      </w:pPr>
+      <w:r>
+        <w:rPr>
+          <w:lang w:val="en-GB"/>
+        </w:rPr>
+        <w:t>RUN</w:t>
+      </w:r>
+      <w:r>
+        <w:rPr>
+          <w:lang w:val="en-GB"/>
+        </w:rPr>
+        <w:sym w:font="Wingdings" w:char="F0E0"/>
+      </w:r>
+      <w:r>
+        <w:rPr>
+          <w:lang w:val="en-GB"/>
+        </w:rPr>
+        <w:t>IDLE transitions</w:t>
+      </w:r>
+    </w:p>
+    <w:p>
+      <w:pPr>
+        <w:pStyle w:val="Titolo2"/>
+        <w:rPr>
+          <w:lang w:val="en-GB"/>
+        </w:rPr>
+      </w:pPr>
+    </w:p>
+    <w:p>
+      <w:pPr>
+        <w:rPr>
+          <w:lang w:val="en-GB"/>
+        </w:rPr>
+      </w:pPr>
+      <w:r>
+        <w:rPr>
+          <w:lang w:val="en-GB"/>
+        </w:rPr>
+        <w:t xml:space="preserve">In workload 1, long sequences of quick idle periods (3-4ms) are intermitted by few longer ones of about 120000ms; this event causes the predictive idle time to be </w:t>
+      </w:r>
+      <w:proofErr w:type="gramStart"/>
+      <w:r>
+        <w:rPr>
+          <w:lang w:val="en-GB"/>
+        </w:rPr>
+        <w:t>really long</w:t>
+      </w:r>
+      <w:proofErr w:type="gramEnd"/>
+      <w:r>
+        <w:rPr>
+          <w:lang w:val="en-GB"/>
+        </w:rPr>
+        <w:t xml:space="preserve"> until this period exits the window of considered ones. Therefore, we can notice that for thresholds higher than 4ms, the behavior is the same until we reach considerable higher values, while there is an increasing slope at the beginning due to the presence of different small idle times, which make the predictive idle time oscillate under 4ms.</w:t>
+      </w:r>
+    </w:p>
+    <w:p>
+      <w:pPr>
+        <w:rPr>
+          <w:lang w:val="en-GB"/>
+        </w:rPr>
+      </w:pPr>
+    </w:p>
+    <w:p>
+      <w:pPr>
+        <w:rPr>
+          <w:lang w:val="en-GB"/>
+        </w:rPr>
+      </w:pPr>
+      <w:r>
+        <w:rPr>
+          <w:lang w:val="en-GB"/>
+        </w:rPr>
+        <w:t>Concerning workload 2, the behavior described for workload 1 remains, with few 120000ms long idle times, but with an average idle time, in fast sensing, around 100ms. This means that the predicted one oscillate in a range with that middle point, until the long one enters the window. More variations can then be appreciated as expected from the distribution of sensing phases (</w:t>
       </w:r>
       <w:r>
         <w:rPr>
@@ -6123,6 +6565,127 @@
           <w:bCs/>
           <w:lang w:val="en-GB"/>
         </w:rPr>
+        <w:t>Figure9</w:t>
+      </w:r>
+      <w:r>
+        <w:rPr>
+          <w:rFonts w:eastAsiaTheme="minorEastAsia"/>
+          <w:b/>
+          <w:bCs/>
+          <w:lang w:val="en-GB"/>
+        </w:rPr>
+        <w:t>)</w:t>
+      </w:r>
+    </w:p>
+    <w:p>
+      <w:pPr>
+        <w:rPr>
+          <w:lang w:val="en-GB"/>
+        </w:rPr>
+      </w:pPr>
+    </w:p>
+    <w:p>
+      <w:pPr>
+        <w:rPr>
+          <w:rFonts w:eastAsiaTheme="minorEastAsia"/>
+          <w:b/>
+          <w:bCs/>
+          <w:lang w:val="en-GB"/>
+        </w:rPr>
+      </w:pPr>
+    </w:p>
+    <w:p>
+      <w:pPr>
+        <w:rPr>
+          <w:rFonts w:eastAsiaTheme="minorEastAsia"/>
+          <w:b/>
+          <w:bCs/>
+          <w:lang w:val="en-GB"/>
+        </w:rPr>
+      </w:pPr>
+    </w:p>
+    <w:p>
+      <w:pPr>
+        <w:rPr>
+          <w:rFonts w:eastAsiaTheme="minorEastAsia"/>
+          <w:b/>
+          <w:bCs/>
+          <w:lang w:val="en-GB"/>
+        </w:rPr>
+      </w:pPr>
+    </w:p>
+    <w:p>
+      <w:pPr>
+        <w:rPr>
+          <w:rFonts w:eastAsiaTheme="minorEastAsia"/>
+          <w:b/>
+          <w:bCs/>
+          <w:lang w:val="en-GB"/>
+        </w:rPr>
+      </w:pPr>
+    </w:p>
+    <w:p>
+      <w:pPr>
+        <w:rPr>
+          <w:rFonts w:eastAsiaTheme="minorEastAsia"/>
+          <w:b/>
+          <w:bCs/>
+          <w:lang w:val="en-GB"/>
+        </w:rPr>
+      </w:pPr>
+    </w:p>
+    <w:p>
+      <w:pPr>
+        <w:rPr>
+          <w:rFonts w:eastAsiaTheme="minorEastAsia"/>
+          <w:b/>
+          <w:bCs/>
+          <w:lang w:val="en-GB"/>
+        </w:rPr>
+      </w:pPr>
+    </w:p>
+    <w:p>
+      <w:pPr>
+        <w:rPr>
+          <w:rFonts w:eastAsiaTheme="minorEastAsia"/>
+          <w:b/>
+          <w:bCs/>
+          <w:lang w:val="en-GB"/>
+        </w:rPr>
+      </w:pPr>
+    </w:p>
+    <w:p>
+      <w:pPr>
+        <w:rPr>
+          <w:rFonts w:eastAsiaTheme="minorEastAsia"/>
+          <w:b/>
+          <w:bCs/>
+          <w:lang w:val="en-GB"/>
+        </w:rPr>
+      </w:pPr>
+    </w:p>
+    <w:p>
+      <w:pPr>
+        <w:rPr>
+          <w:lang w:val="en-GB"/>
+        </w:rPr>
+      </w:pPr>
+      <w:r>
+        <w:rPr>
+          <w:rFonts w:eastAsiaTheme="minorEastAsia"/>
+          <w:b/>
+          <w:bCs/>
+          <w:lang w:val="en-GB"/>
+        </w:rPr>
+        <w:t>Figure1</w:t>
+      </w:r>
+      <w:r>
+        <w:rPr>
+          <w:rFonts w:eastAsiaTheme="minorEastAsia"/>
+          <w:b/>
+          <w:bCs/>
+          <w:lang w:val="en-GB"/>
+        </w:rPr>
         <w:t>5</w:t>
       </w:r>
       <w:r>
@@ -6136,7 +6699,25 @@
         <w:rPr>
           <w:lang w:val="en-GB"/>
         </w:rPr>
-        <w:t xml:space="preserve">workload1, energy (y) in function of </w:t>
+        <w:t xml:space="preserve">workload1, energy (y) </w:t>
+      </w:r>
+      <w:r>
+        <w:rPr>
+          <w:lang w:val="en-GB"/>
+        </w:rPr>
+        <w:t>as a</w:t>
+      </w:r>
+      <w:r>
+        <w:rPr>
+          <w:lang w:val="en-GB"/>
+        </w:rPr>
+        <w:t xml:space="preserve"> function of </w:t>
+      </w:r>
+      <w:r>
+        <w:rPr>
+          <w:lang w:val="en-GB"/>
+        </w:rPr>
+        <w:t xml:space="preserve">increasing </w:t>
       </w:r>
       <w:r>
         <w:rPr>
@@ -6148,25 +6729,32 @@
         <w:rPr>
           <w:lang w:val="en-GB"/>
         </w:rPr>
-        <w:t xml:space="preserve"> increasing (x)</w:t>
-      </w:r>
-    </w:p>
-    <w:p>
-      <w:pPr>
-        <w:rPr>
-          <w:lang w:val="en-GB"/>
-        </w:rPr>
-      </w:pPr>
-      <w:r>
+        <w:t xml:space="preserve"> (x)</w:t>
+      </w:r>
+    </w:p>
+    <w:p>
+      <w:pPr>
         <w:rPr>
           <w:noProof/>
           <w:lang w:val="en-GB"/>
         </w:rPr>
-        <w:lastRenderedPageBreak/>
+      </w:pPr>
+    </w:p>
+    <w:p>
+      <w:pPr>
+        <w:rPr>
+          <w:lang w:val="en-GB"/>
+        </w:rPr>
+      </w:pPr>
+      <w:r>
+        <w:rPr>
+          <w:noProof/>
+          <w:lang w:val="en-GB"/>
+        </w:rPr>
         <w:drawing>
-          <wp:inline distT="0" distB="0" distL="0" distR="0" wp14:anchorId="328DAA46" wp14:editId="7FCA0A0E">
-            <wp:extent cx="5270500" cy="3956050"/>
-            <wp:effectExtent l="0" t="0" r="6350" b="6350"/>
+          <wp:inline distT="0" distB="0" distL="0" distR="0" wp14:anchorId="328DAA46" wp14:editId="70F664B7">
+            <wp:extent cx="5210175" cy="3924300"/>
+            <wp:effectExtent l="0" t="0" r="9525" b="0"/>
             <wp:docPr id="5" name="Immagine 5"/>
             <wp:cNvGraphicFramePr>
               <a:graphicFrameLocks xmlns:a="http://schemas.openxmlformats.org/drawingml/2006/main" noChangeAspect="1"/>
@@ -6180,8 +6768,213 @@
                       <a:picLocks noChangeAspect="1" noChangeArrowheads="1"/>
                     </pic:cNvPicPr>
                   </pic:nvPicPr>
+                  <pic:blipFill rotWithShape="1">
+                    <a:blip r:embed="rId25" cstate="print">
+                      <a:extLst>
+                        <a:ext uri="{28A0092B-C50C-407E-A947-70E740481C1C}">
+                          <a14:useLocalDpi xmlns:a14="http://schemas.microsoft.com/office/drawing/2010/main" val="0"/>
+                        </a:ext>
+                      </a:extLst>
+                    </a:blip>
+                    <a:srcRect l="543" t="242" r="602" b="561"/>
+                    <a:stretch/>
+                  </pic:blipFill>
+                  <pic:spPr bwMode="auto">
+                    <a:xfrm>
+                      <a:off x="0" y="0"/>
+                      <a:ext cx="5210175" cy="3924300"/>
+                    </a:xfrm>
+                    <a:prstGeom prst="rect">
+                      <a:avLst/>
+                    </a:prstGeom>
+                    <a:noFill/>
+                    <a:ln>
+                      <a:noFill/>
+                    </a:ln>
+                    <a:extLst>
+                      <a:ext uri="{53640926-AAD7-44D8-BBD7-CCE9431645EC}">
+                        <a14:shadowObscured xmlns:a14="http://schemas.microsoft.com/office/drawing/2010/main"/>
+                      </a:ext>
+                    </a:extLst>
+                  </pic:spPr>
+                </pic:pic>
+              </a:graphicData>
+            </a:graphic>
+          </wp:inline>
+        </w:drawing>
+      </w:r>
+    </w:p>
+    <w:p>
+      <w:pPr>
+        <w:rPr>
+          <w:lang w:val="en-GB"/>
+        </w:rPr>
+      </w:pPr>
+    </w:p>
+    <w:p>
+      <w:pPr>
+        <w:rPr>
+          <w:lang w:val="en-GB"/>
+        </w:rPr>
+      </w:pPr>
+      <w:r>
+        <w:rPr>
+          <w:noProof/>
+          <w:lang w:val="en-GB"/>
+        </w:rPr>
+        <w:drawing>
+          <wp:inline distT="0" distB="0" distL="0" distR="0" wp14:anchorId="7A08B6CD" wp14:editId="7DAC79D1">
+            <wp:extent cx="5272405" cy="3954780"/>
+            <wp:effectExtent l="0" t="0" r="4445" b="7620"/>
+            <wp:docPr id="23" name="Immagine 23"/>
+            <wp:cNvGraphicFramePr>
+              <a:graphicFrameLocks xmlns:a="http://schemas.openxmlformats.org/drawingml/2006/main" noChangeAspect="1"/>
+            </wp:cNvGraphicFramePr>
+            <a:graphic xmlns:a="http://schemas.openxmlformats.org/drawingml/2006/main">
+              <a:graphicData uri="http://schemas.openxmlformats.org/drawingml/2006/picture">
+                <pic:pic xmlns:pic="http://schemas.openxmlformats.org/drawingml/2006/picture">
+                  <pic:nvPicPr>
+                    <pic:cNvPr id="0" name="Picture 7"/>
+                    <pic:cNvPicPr>
+                      <a:picLocks noChangeAspect="1" noChangeArrowheads="1"/>
+                    </pic:cNvPicPr>
+                  </pic:nvPicPr>
                   <pic:blipFill>
-                    <a:blip r:embed="rId25" cstate="print">
+                    <a:blip r:embed="rId26" cstate="print">
+                      <a:extLst>
+                        <a:ext uri="{28A0092B-C50C-407E-A947-70E740481C1C}">
+                          <a14:useLocalDpi xmlns:a14="http://schemas.microsoft.com/office/drawing/2010/main" val="0"/>
+                        </a:ext>
+                      </a:extLst>
+                    </a:blip>
+                    <a:srcRect/>
+                    <a:stretch>
+                      <a:fillRect/>
+                    </a:stretch>
+                  </pic:blipFill>
+                  <pic:spPr bwMode="auto">
+                    <a:xfrm>
+                      <a:off x="0" y="0"/>
+                      <a:ext cx="5272405" cy="3954780"/>
+                    </a:xfrm>
+                    <a:prstGeom prst="rect">
+                      <a:avLst/>
+                    </a:prstGeom>
+                    <a:noFill/>
+                    <a:ln>
+                      <a:noFill/>
+                    </a:ln>
+                  </pic:spPr>
+                </pic:pic>
+              </a:graphicData>
+            </a:graphic>
+          </wp:inline>
+        </w:drawing>
+      </w:r>
+    </w:p>
+    <w:p>
+      <w:pPr>
+        <w:rPr>
+          <w:rFonts w:eastAsiaTheme="minorEastAsia"/>
+          <w:b/>
+          <w:bCs/>
+          <w:lang w:val="en-GB"/>
+        </w:rPr>
+      </w:pPr>
+    </w:p>
+    <w:p>
+      <w:pPr>
+        <w:rPr>
+          <w:lang w:val="en-GB"/>
+        </w:rPr>
+      </w:pPr>
+      <w:r>
+        <w:rPr>
+          <w:rFonts w:eastAsiaTheme="minorEastAsia"/>
+          <w:b/>
+          <w:bCs/>
+          <w:lang w:val="en-GB"/>
+        </w:rPr>
+        <w:t>Figure1</w:t>
+      </w:r>
+      <w:r>
+        <w:rPr>
+          <w:rFonts w:eastAsiaTheme="minorEastAsia"/>
+          <w:b/>
+          <w:bCs/>
+          <w:lang w:val="en-GB"/>
+        </w:rPr>
+        <w:t>6</w:t>
+      </w:r>
+      <w:r>
+        <w:rPr>
+          <w:rFonts w:eastAsiaTheme="minorEastAsia"/>
+          <w:lang w:val="en-GB"/>
+        </w:rPr>
+        <w:t xml:space="preserve">: </w:t>
+      </w:r>
+      <w:r>
+        <w:rPr>
+          <w:lang w:val="en-GB"/>
+        </w:rPr>
+        <w:t>workload</w:t>
+      </w:r>
+      <w:r>
+        <w:rPr>
+          <w:lang w:val="en-GB"/>
+        </w:rPr>
+        <w:t>2</w:t>
+      </w:r>
+      <w:r>
+        <w:rPr>
+          <w:lang w:val="en-GB"/>
+        </w:rPr>
+        <w:t xml:space="preserve">, </w:t>
+      </w:r>
+      <w:r>
+        <w:rPr>
+          <w:lang w:val="en-GB"/>
+        </w:rPr>
+        <w:t>energy (y) as a function of increasing threshold (x)</w:t>
+      </w:r>
+    </w:p>
+    <w:p>
+      <w:pPr>
+        <w:rPr>
+          <w:lang w:val="en-GB"/>
+        </w:rPr>
+      </w:pPr>
+    </w:p>
+    <w:p>
+      <w:pPr>
+        <w:rPr>
+          <w:lang w:val="en-GB"/>
+        </w:rPr>
+      </w:pPr>
+      <w:r>
+        <w:rPr>
+          <w:noProof/>
+          <w:lang w:val="en-GB"/>
+        </w:rPr>
+        <w:drawing>
+          <wp:inline distT="0" distB="0" distL="0" distR="0" wp14:anchorId="64E7E377" wp14:editId="60C72E39">
+            <wp:extent cx="5270500" cy="3956050"/>
+            <wp:effectExtent l="0" t="0" r="6350" b="6350"/>
+            <wp:docPr id="17" name="Immagine 17"/>
+            <wp:cNvGraphicFramePr>
+              <a:graphicFrameLocks xmlns:a="http://schemas.openxmlformats.org/drawingml/2006/main" noChangeAspect="1"/>
+            </wp:cNvGraphicFramePr>
+            <a:graphic xmlns:a="http://schemas.openxmlformats.org/drawingml/2006/main">
+              <a:graphicData uri="http://schemas.openxmlformats.org/drawingml/2006/picture">
+                <pic:pic xmlns:pic="http://schemas.openxmlformats.org/drawingml/2006/picture">
+                  <pic:nvPicPr>
+                    <pic:cNvPr id="0" name="Picture 4"/>
+                    <pic:cNvPicPr>
+                      <a:picLocks noChangeAspect="1" noChangeArrowheads="1"/>
+                    </pic:cNvPicPr>
+                  </pic:nvPicPr>
+                  <pic:blipFill>
+                    <a:blip r:embed="rId27" cstate="print">
                       <a:extLst>
                         <a:ext uri="{28A0092B-C50C-407E-A947-70E740481C1C}">
                           <a14:useLocalDpi xmlns:a14="http://schemas.microsoft.com/office/drawing/2010/main" val="0"/>
@@ -6219,61 +7012,6 @@
           <w:lang w:val="en-GB"/>
         </w:rPr>
       </w:pPr>
-      <w:r>
-        <w:rPr>
-          <w:rFonts w:eastAsiaTheme="minorEastAsia"/>
-          <w:b/>
-          <w:bCs/>
-          <w:lang w:val="en-GB"/>
-        </w:rPr>
-        <w:t>Figure1</w:t>
-      </w:r>
-      <w:r>
-        <w:rPr>
-          <w:rFonts w:eastAsiaTheme="minorEastAsia"/>
-          <w:b/>
-          <w:bCs/>
-          <w:lang w:val="en-GB"/>
-        </w:rPr>
-        <w:t>6</w:t>
-      </w:r>
-      <w:r>
-        <w:rPr>
-          <w:rFonts w:eastAsiaTheme="minorEastAsia"/>
-          <w:lang w:val="en-GB"/>
-        </w:rPr>
-        <w:t xml:space="preserve">: </w:t>
-      </w:r>
-      <w:r>
-        <w:rPr>
-          <w:lang w:val="en-GB"/>
-        </w:rPr>
-        <w:t>workload</w:t>
-      </w:r>
-      <w:r>
-        <w:rPr>
-          <w:lang w:val="en-GB"/>
-        </w:rPr>
-        <w:t>2</w:t>
-      </w:r>
-      <w:r>
-        <w:rPr>
-          <w:lang w:val="en-GB"/>
-        </w:rPr>
-        <w:t xml:space="preserve">, energy (y) in function of </w:t>
-      </w:r>
-      <w:r>
-        <w:rPr>
-          <w:lang w:val="en-GB"/>
-        </w:rPr>
-        <w:t>threshold</w:t>
-      </w:r>
-      <w:r>
-        <w:rPr>
-          <w:lang w:val="en-GB"/>
-        </w:rPr>
-        <w:t xml:space="preserve"> increasing (x)</w:t>
-      </w:r>
     </w:p>
     <w:p>
       <w:pPr>
@@ -6287,10 +7025,10 @@
           <w:lang w:val="en-GB"/>
         </w:rPr>
         <w:drawing>
-          <wp:inline distT="0" distB="0" distL="0" distR="0" wp14:anchorId="64E7E377" wp14:editId="60C72E39">
-            <wp:extent cx="5270500" cy="3956050"/>
-            <wp:effectExtent l="0" t="0" r="6350" b="6350"/>
-            <wp:docPr id="17" name="Immagine 17"/>
+          <wp:inline distT="0" distB="0" distL="0" distR="0" wp14:anchorId="7F5770E8" wp14:editId="31A09F22">
+            <wp:extent cx="5272405" cy="3942715"/>
+            <wp:effectExtent l="0" t="0" r="4445" b="635"/>
+            <wp:docPr id="24" name="Immagine 24"/>
             <wp:cNvGraphicFramePr>
               <a:graphicFrameLocks xmlns:a="http://schemas.openxmlformats.org/drawingml/2006/main" noChangeAspect="1"/>
             </wp:cNvGraphicFramePr>
@@ -6298,13 +7036,13 @@
               <a:graphicData uri="http://schemas.openxmlformats.org/drawingml/2006/picture">
                 <pic:pic xmlns:pic="http://schemas.openxmlformats.org/drawingml/2006/picture">
                   <pic:nvPicPr>
-                    <pic:cNvPr id="0" name="Picture 4"/>
+                    <pic:cNvPr id="0" name="Picture 8"/>
                     <pic:cNvPicPr>
                       <a:picLocks noChangeAspect="1" noChangeArrowheads="1"/>
                     </pic:cNvPicPr>
                   </pic:nvPicPr>
                   <pic:blipFill>
-                    <a:blip r:embed="rId26" cstate="print">
+                    <a:blip r:embed="rId28" cstate="print">
                       <a:extLst>
                         <a:ext uri="{28A0092B-C50C-407E-A947-70E740481C1C}">
                           <a14:useLocalDpi xmlns:a14="http://schemas.microsoft.com/office/drawing/2010/main" val="0"/>
@@ -6319,7 +7057,7 @@
                   <pic:spPr bwMode="auto">
                     <a:xfrm>
                       <a:off x="0" y="0"/>
-                      <a:ext cx="5270500" cy="3956050"/>
+                      <a:ext cx="5272405" cy="3942715"/>
                     </a:xfrm>
                     <a:prstGeom prst="rect">
                       <a:avLst/>
@@ -6338,18 +7076,19 @@
     </w:p>
     <w:p>
       <w:pPr>
-        <w:rPr>
-          <w:lang w:val="en-GB"/>
-        </w:rPr>
-      </w:pPr>
-    </w:p>
-    <w:p>
-      <w:pPr>
         <w:pStyle w:val="Titolo2"/>
         <w:rPr>
           <w:lang w:val="en-GB"/>
         </w:rPr>
       </w:pPr>
+    </w:p>
+    <w:p>
+      <w:pPr>
+        <w:pStyle w:val="Titolo2"/>
+        <w:rPr>
+          <w:lang w:val="en-GB"/>
+        </w:rPr>
+      </w:pPr>
       <w:r>
         <w:rPr>
           <w:lang w:val="en-GB"/>
@@ -6366,36 +7105,331 @@
         <w:rPr>
           <w:lang w:val="en-GB"/>
         </w:rPr>
-        <w:t>SLEEP</w:t>
-      </w:r>
-      <w:r>
-        <w:rPr>
-          <w:lang w:val="en-GB"/>
-        </w:rPr>
-        <w:t xml:space="preserve"> transitions</w:t>
-      </w:r>
-    </w:p>
-    <w:p>
-      <w:pPr>
-        <w:rPr>
-          <w:lang w:val="en-GB"/>
-        </w:rPr>
-      </w:pPr>
-    </w:p>
-    <w:p>
-      <w:pPr>
-        <w:rPr>
-          <w:noProof/>
-          <w:lang w:val="en-GB"/>
-        </w:rPr>
-      </w:pPr>
-      <w:r>
+        <w:t>SLEEP transitions</w:t>
+      </w:r>
+    </w:p>
+    <w:p>
+      <w:pPr>
+        <w:rPr>
+          <w:lang w:val="en-GB"/>
+        </w:rPr>
+      </w:pPr>
+    </w:p>
+    <w:p>
+      <w:pPr>
+        <w:rPr>
+          <w:lang w:val="en-GB"/>
+        </w:rPr>
+      </w:pPr>
+      <w:r>
+        <w:rPr>
+          <w:lang w:val="en-GB"/>
+        </w:rPr>
+        <w:t xml:space="preserve">All the previous consideration about the workloads and the prediction window are still valid, but a non-negligible </w:t>
+      </w:r>
+      <w:proofErr w:type="spellStart"/>
+      <w:r>
+        <w:rPr>
+          <w:lang w:val="en-GB"/>
+        </w:rPr>
+        <w:t>Tbe</w:t>
+      </w:r>
+      <w:proofErr w:type="spellEnd"/>
+      <w:r>
+        <w:rPr>
+          <w:lang w:val="en-GB"/>
+        </w:rPr>
+        <w:t xml:space="preserve"> must be </w:t>
+      </w:r>
+      <w:proofErr w:type="gramStart"/>
+      <w:r>
+        <w:rPr>
+          <w:lang w:val="en-GB"/>
+        </w:rPr>
+        <w:t>taken into account</w:t>
+      </w:r>
+      <w:proofErr w:type="gramEnd"/>
+      <w:r>
+        <w:rPr>
+          <w:lang w:val="en-GB"/>
+        </w:rPr>
+        <w:t>.</w:t>
+      </w:r>
+    </w:p>
+    <w:p>
+      <w:pPr>
+        <w:rPr>
+          <w:lang w:val="en-GB"/>
+        </w:rPr>
+      </w:pPr>
+      <w:proofErr w:type="gramStart"/>
+      <w:r>
+        <w:rPr>
+          <w:lang w:val="en-GB"/>
+        </w:rPr>
+        <w:t>In particular, all</w:t>
+      </w:r>
+      <w:proofErr w:type="gramEnd"/>
+      <w:r>
+        <w:rPr>
+          <w:lang w:val="en-GB"/>
+        </w:rPr>
+        <w:t xml:space="preserve"> the predictive idle times below the currently considered threshold are switched to the SLEEP state, even the ones that are not long enough to guarantee the </w:t>
+      </w:r>
+      <w:proofErr w:type="spellStart"/>
+      <w:r>
+        <w:rPr>
+          <w:lang w:val="en-GB"/>
+        </w:rPr>
+        <w:t>Tbe</w:t>
+      </w:r>
+      <w:proofErr w:type="spellEnd"/>
+      <w:r>
+        <w:rPr>
+          <w:lang w:val="en-GB"/>
+        </w:rPr>
+        <w:t xml:space="preserve"> to be respected</w:t>
+      </w:r>
+      <w:r>
+        <w:rPr>
+          <w:lang w:val="en-GB"/>
+        </w:rPr>
+        <w:t xml:space="preserve">. This causes a reduction in the number of transition, as the system needs to wait for </w:t>
+      </w:r>
+      <w:proofErr w:type="spellStart"/>
+      <w:r>
+        <w:rPr>
+          <w:lang w:val="en-GB"/>
+        </w:rPr>
+        <w:t>Tbe</w:t>
+      </w:r>
+      <w:proofErr w:type="spellEnd"/>
+      <w:r>
+        <w:rPr>
+          <w:lang w:val="en-GB"/>
+        </w:rPr>
+        <w:t xml:space="preserve"> even when the supposed idle time is smaller, but the cost of every transition is about 10 times the one for the RUN-IDLE/IDLE-RUN</w:t>
+      </w:r>
+      <w:r>
+        <w:rPr>
+          <w:lang w:val="en-GB"/>
+        </w:rPr>
+        <w:t>. This is the reason of the descending slope of the beginning of the energy curves, in which the high number of transition</w:t>
+      </w:r>
+      <w:r>
+        <w:rPr>
+          <w:lang w:val="en-GB"/>
+        </w:rPr>
+        <w:t>s</w:t>
+      </w:r>
+      <w:r>
+        <w:rPr>
+          <w:lang w:val="en-GB"/>
+        </w:rPr>
+        <w:t xml:space="preserve"> increases the power consumption.</w:t>
+      </w:r>
+    </w:p>
+    <w:p>
+      <w:pPr>
+        <w:rPr>
+          <w:lang w:val="en-GB"/>
+        </w:rPr>
+      </w:pPr>
+      <w:r>
+        <w:rPr>
+          <w:lang w:val="en-GB"/>
+        </w:rPr>
+        <w:t>T</w:t>
+      </w:r>
+      <w:r>
+        <w:rPr>
+          <w:lang w:val="en-GB"/>
+        </w:rPr>
+        <w:t xml:space="preserve">he overall power will be reduced, with a consequent introduction of delays, as discussed in the </w:t>
+      </w:r>
+      <w:r>
+        <w:rPr>
+          <w:i/>
+          <w:iCs/>
+          <w:lang w:val="en-GB"/>
+        </w:rPr>
+        <w:t>TIMEOUT &lt; TBE</w:t>
+      </w:r>
+      <w:r>
+        <w:rPr>
+          <w:lang w:val="en-GB"/>
+        </w:rPr>
+        <w:t xml:space="preserve"> section</w:t>
+      </w:r>
+      <w:r>
+        <w:rPr>
+          <w:lang w:val="en-GB"/>
+        </w:rPr>
+        <w:t>.</w:t>
+      </w:r>
+    </w:p>
+    <w:p>
+      <w:pPr>
+        <w:rPr>
+          <w:lang w:val="en-GB"/>
+        </w:rPr>
+      </w:pPr>
+    </w:p>
+    <w:p>
+      <w:pPr>
+        <w:rPr>
+          <w:lang w:val="en-GB"/>
+        </w:rPr>
+      </w:pPr>
+    </w:p>
+    <w:p>
+      <w:pPr>
+        <w:rPr>
+          <w:lang w:val="en-GB"/>
+        </w:rPr>
+      </w:pPr>
+    </w:p>
+    <w:p>
+      <w:pPr>
+        <w:rPr>
+          <w:lang w:val="en-GB"/>
+        </w:rPr>
+      </w:pPr>
+    </w:p>
+    <w:p>
+      <w:pPr>
+        <w:rPr>
+          <w:lang w:val="en-GB"/>
+        </w:rPr>
+      </w:pPr>
+    </w:p>
+    <w:p>
+      <w:pPr>
+        <w:rPr>
+          <w:lang w:val="en-GB"/>
+        </w:rPr>
+      </w:pPr>
+    </w:p>
+    <w:p>
+      <w:pPr>
+        <w:rPr>
+          <w:lang w:val="en-GB"/>
+        </w:rPr>
+      </w:pPr>
+    </w:p>
+    <w:p>
+      <w:pPr>
+        <w:rPr>
+          <w:lang w:val="en-GB"/>
+        </w:rPr>
+      </w:pPr>
+    </w:p>
+    <w:p>
+      <w:pPr>
+        <w:rPr>
+          <w:lang w:val="en-GB"/>
+        </w:rPr>
+      </w:pPr>
+    </w:p>
+    <w:p>
+      <w:pPr>
+        <w:rPr>
+          <w:lang w:val="en-GB"/>
+        </w:rPr>
+      </w:pPr>
+    </w:p>
+    <w:p>
+      <w:pPr>
+        <w:rPr>
+          <w:lang w:val="en-GB"/>
+        </w:rPr>
+      </w:pPr>
+    </w:p>
+    <w:p>
+      <w:pPr>
+        <w:rPr>
+          <w:lang w:val="en-GB"/>
+        </w:rPr>
+      </w:pPr>
+    </w:p>
+    <w:p>
+      <w:pPr>
+        <w:rPr>
+          <w:lang w:val="en-GB"/>
+        </w:rPr>
+      </w:pPr>
+    </w:p>
+    <w:p>
+      <w:pPr>
+        <w:rPr>
+          <w:lang w:val="en-GB"/>
+        </w:rPr>
+      </w:pPr>
+    </w:p>
+    <w:p>
+      <w:pPr>
+        <w:rPr>
+          <w:lang w:val="en-GB"/>
+        </w:rPr>
+      </w:pPr>
+    </w:p>
+    <w:p>
+      <w:pPr>
+        <w:rPr>
+          <w:lang w:val="en-GB"/>
+        </w:rPr>
+      </w:pPr>
+    </w:p>
+    <w:p>
+      <w:pPr>
+        <w:rPr>
+          <w:lang w:val="en-GB"/>
+        </w:rPr>
+      </w:pPr>
+    </w:p>
+    <w:p>
+      <w:pPr>
         <w:rPr>
           <w:rFonts w:eastAsiaTheme="minorEastAsia"/>
           <w:b/>
           <w:bCs/>
           <w:lang w:val="en-GB"/>
         </w:rPr>
+      </w:pPr>
+    </w:p>
+    <w:p>
+      <w:pPr>
+        <w:rPr>
+          <w:rFonts w:eastAsiaTheme="minorEastAsia"/>
+          <w:b/>
+          <w:bCs/>
+          <w:lang w:val="en-GB"/>
+        </w:rPr>
+      </w:pPr>
+    </w:p>
+    <w:p>
+      <w:pPr>
+        <w:rPr>
+          <w:rFonts w:eastAsiaTheme="minorEastAsia"/>
+          <w:b/>
+          <w:bCs/>
+          <w:lang w:val="en-GB"/>
+        </w:rPr>
+      </w:pPr>
+    </w:p>
+    <w:p>
+      <w:pPr>
+        <w:rPr>
+          <w:lang w:val="en-GB"/>
+        </w:rPr>
+      </w:pPr>
+      <w:r>
+        <w:rPr>
+          <w:rFonts w:eastAsiaTheme="minorEastAsia"/>
+          <w:b/>
+          <w:bCs/>
+          <w:lang w:val="en-GB"/>
+        </w:rPr>
         <w:lastRenderedPageBreak/>
         <w:t>Figure1</w:t>
       </w:r>
@@ -6419,20 +7453,21 @@
         <w:rPr>
           <w:lang w:val="en-GB"/>
         </w:rPr>
-        <w:t xml:space="preserve">workload1, energy (y) in function of </w:t>
-      </w:r>
-      <w:r>
-        <w:rPr>
-          <w:lang w:val="en-GB"/>
-        </w:rPr>
-        <w:t>threshold</w:t>
-      </w:r>
-      <w:r>
-        <w:rPr>
-          <w:lang w:val="en-GB"/>
-        </w:rPr>
-        <w:t xml:space="preserve"> increasing (x)</w:t>
-      </w:r>
+        <w:t xml:space="preserve">workload1, </w:t>
+      </w:r>
+      <w:r>
+        <w:rPr>
+          <w:lang w:val="en-GB"/>
+        </w:rPr>
+        <w:t>energy (y) as a function of increasing threshold (x)</w:t>
+      </w:r>
+    </w:p>
+    <w:p>
+      <w:pPr>
+        <w:rPr>
+          <w:lang w:val="en-GB"/>
+        </w:rPr>
+      </w:pPr>
     </w:p>
     <w:p>
       <w:pPr>
@@ -6463,7 +7498,7 @@
                     </pic:cNvPicPr>
                   </pic:nvPicPr>
                   <pic:blipFill rotWithShape="1">
-                    <a:blip r:embed="rId27" cstate="print">
+                    <a:blip r:embed="rId29" cstate="print">
                       <a:extLst>
                         <a:ext uri="{28A0092B-C50C-407E-A947-70E740481C1C}">
                           <a14:useLocalDpi xmlns:a14="http://schemas.microsoft.com/office/drawing/2010/main" val="0"/>
@@ -6504,6 +7539,81 @@
           <w:lang w:val="en-GB"/>
         </w:rPr>
       </w:pPr>
+    </w:p>
+    <w:p>
+      <w:pPr>
+        <w:rPr>
+          <w:lang w:val="en-GB"/>
+        </w:rPr>
+      </w:pPr>
+      <w:r>
+        <w:rPr>
+          <w:noProof/>
+          <w:lang w:val="en-GB"/>
+        </w:rPr>
+        <w:drawing>
+          <wp:inline distT="0" distB="0" distL="0" distR="0" wp14:anchorId="6FF4EACC" wp14:editId="529508F0">
+            <wp:extent cx="5267325" cy="3943350"/>
+            <wp:effectExtent l="0" t="0" r="9525" b="0"/>
+            <wp:docPr id="14" name="Immagine 14"/>
+            <wp:cNvGraphicFramePr>
+              <a:graphicFrameLocks xmlns:a="http://schemas.openxmlformats.org/drawingml/2006/main" noChangeAspect="1"/>
+            </wp:cNvGraphicFramePr>
+            <a:graphic xmlns:a="http://schemas.openxmlformats.org/drawingml/2006/main">
+              <a:graphicData uri="http://schemas.openxmlformats.org/drawingml/2006/picture">
+                <pic:pic xmlns:pic="http://schemas.openxmlformats.org/drawingml/2006/picture">
+                  <pic:nvPicPr>
+                    <pic:cNvPr id="0" name="Picture 4"/>
+                    <pic:cNvPicPr>
+                      <a:picLocks noChangeAspect="1" noChangeArrowheads="1"/>
+                    </pic:cNvPicPr>
+                  </pic:nvPicPr>
+                  <pic:blipFill>
+                    <a:blip r:embed="rId30" cstate="print">
+                      <a:extLst>
+                        <a:ext uri="{28A0092B-C50C-407E-A947-70E740481C1C}">
+                          <a14:useLocalDpi xmlns:a14="http://schemas.microsoft.com/office/drawing/2010/main" val="0"/>
+                        </a:ext>
+                      </a:extLst>
+                    </a:blip>
+                    <a:srcRect/>
+                    <a:stretch>
+                      <a:fillRect/>
+                    </a:stretch>
+                  </pic:blipFill>
+                  <pic:spPr bwMode="auto">
+                    <a:xfrm>
+                      <a:off x="0" y="0"/>
+                      <a:ext cx="5267325" cy="3943350"/>
+                    </a:xfrm>
+                    <a:prstGeom prst="rect">
+                      <a:avLst/>
+                    </a:prstGeom>
+                    <a:noFill/>
+                    <a:ln>
+                      <a:noFill/>
+                    </a:ln>
+                  </pic:spPr>
+                </pic:pic>
+              </a:graphicData>
+            </a:graphic>
+          </wp:inline>
+        </w:drawing>
+      </w:r>
+    </w:p>
+    <w:p>
+      <w:pPr>
+        <w:rPr>
+          <w:lang w:val="en-GB"/>
+        </w:rPr>
+      </w:pPr>
+    </w:p>
+    <w:p>
+      <w:pPr>
+        <w:rPr>
+          <w:lang w:val="en-GB"/>
+        </w:rPr>
+      </w:pPr>
       <w:r>
         <w:rPr>
           <w:rFonts w:eastAsiaTheme="minorEastAsia"/>
@@ -6511,6 +7621,7 @@
           <w:bCs/>
           <w:lang w:val="en-GB"/>
         </w:rPr>
+        <w:lastRenderedPageBreak/>
         <w:t>Figure1</w:t>
       </w:r>
       <w:r>
@@ -6545,20 +7656,21 @@
         <w:rPr>
           <w:lang w:val="en-GB"/>
         </w:rPr>
-        <w:t>, energy (y) in function of t</w:t>
-      </w:r>
-      <w:r>
-        <w:rPr>
-          <w:lang w:val="en-GB"/>
-        </w:rPr>
-        <w:t>hreshold</w:t>
-      </w:r>
-      <w:r>
-        <w:rPr>
-          <w:lang w:val="en-GB"/>
-        </w:rPr>
-        <w:t xml:space="preserve"> increasing (x)</w:t>
-      </w:r>
+        <w:t xml:space="preserve">, </w:t>
+      </w:r>
+      <w:r>
+        <w:rPr>
+          <w:lang w:val="en-GB"/>
+        </w:rPr>
+        <w:t>energy (y) as a function of increasing threshold (x)</w:t>
+      </w:r>
+    </w:p>
+    <w:p>
+      <w:pPr>
+        <w:rPr>
+          <w:lang w:val="en-GB"/>
+        </w:rPr>
+      </w:pPr>
     </w:p>
     <w:p>
       <w:pPr>
@@ -6589,7 +7701,7 @@
                     </pic:cNvPicPr>
                   </pic:nvPicPr>
                   <pic:blipFill>
-                    <a:blip r:embed="rId28" cstate="print">
+                    <a:blip r:embed="rId31" cstate="print">
                       <a:extLst>
                         <a:ext uri="{28A0092B-C50C-407E-A947-70E740481C1C}">
                           <a14:useLocalDpi xmlns:a14="http://schemas.microsoft.com/office/drawing/2010/main" val="0"/>
@@ -6630,6 +7742,77 @@
     </w:p>
     <w:p>
       <w:pPr>
+        <w:rPr>
+          <w:lang w:val="en-GB"/>
+        </w:rPr>
+      </w:pPr>
+      <w:r>
+        <w:rPr>
+          <w:noProof/>
+          <w:lang w:val="en-GB"/>
+        </w:rPr>
+        <w:drawing>
+          <wp:inline distT="0" distB="0" distL="0" distR="0" wp14:anchorId="4C269A77" wp14:editId="7B35FC8E">
+            <wp:extent cx="5238750" cy="3924300"/>
+            <wp:effectExtent l="0" t="0" r="0" b="0"/>
+            <wp:docPr id="20" name="Immagine 20"/>
+            <wp:cNvGraphicFramePr>
+              <a:graphicFrameLocks xmlns:a="http://schemas.openxmlformats.org/drawingml/2006/main" noChangeAspect="1"/>
+            </wp:cNvGraphicFramePr>
+            <a:graphic xmlns:a="http://schemas.openxmlformats.org/drawingml/2006/main">
+              <a:graphicData uri="http://schemas.openxmlformats.org/drawingml/2006/picture">
+                <pic:pic xmlns:pic="http://schemas.openxmlformats.org/drawingml/2006/picture">
+                  <pic:nvPicPr>
+                    <pic:cNvPr id="0" name="Picture 5"/>
+                    <pic:cNvPicPr>
+                      <a:picLocks noChangeAspect="1" noChangeArrowheads="1"/>
+                    </pic:cNvPicPr>
+                  </pic:nvPicPr>
+                  <pic:blipFill rotWithShape="1">
+                    <a:blip r:embed="rId32" cstate="print">
+                      <a:extLst>
+                        <a:ext uri="{28A0092B-C50C-407E-A947-70E740481C1C}">
+                          <a14:useLocalDpi xmlns:a14="http://schemas.microsoft.com/office/drawing/2010/main" val="0"/>
+                        </a:ext>
+                      </a:extLst>
+                    </a:blip>
+                    <a:srcRect l="-1" r="543" b="723"/>
+                    <a:stretch/>
+                  </pic:blipFill>
+                  <pic:spPr bwMode="auto">
+                    <a:xfrm>
+                      <a:off x="0" y="0"/>
+                      <a:ext cx="5238750" cy="3924300"/>
+                    </a:xfrm>
+                    <a:prstGeom prst="rect">
+                      <a:avLst/>
+                    </a:prstGeom>
+                    <a:noFill/>
+                    <a:ln>
+                      <a:noFill/>
+                    </a:ln>
+                    <a:extLst>
+                      <a:ext uri="{53640926-AAD7-44D8-BBD7-CCE9431645EC}">
+                        <a14:shadowObscured xmlns:a14="http://schemas.microsoft.com/office/drawing/2010/main"/>
+                      </a:ext>
+                    </a:extLst>
+                  </pic:spPr>
+                </pic:pic>
+              </a:graphicData>
+            </a:graphic>
+          </wp:inline>
+        </w:drawing>
+      </w:r>
+    </w:p>
+    <w:p>
+      <w:pPr>
+        <w:rPr>
+          <w:lang w:val="en-GB"/>
+        </w:rPr>
+      </w:pPr>
+    </w:p>
+    <w:p>
+      <w:pPr>
         <w:pStyle w:val="Titolo1"/>
         <w:rPr>
           <w:lang w:val="en-GB"/>
@@ -6812,26 +7995,52 @@
         <w:rPr>
           <w:lang w:val="en-GB"/>
         </w:rPr>
-        <w:t>, has been modified to allow the launch of the functions contained in the just mentioned file.</w:t>
-      </w:r>
-    </w:p>
-    <w:p>
-      <w:pPr>
-        <w:rPr>
-          <w:lang w:val="en-GB"/>
-        </w:rPr>
-      </w:pPr>
-      <w:r>
-        <w:rPr>
-          <w:lang w:val="en-GB"/>
-        </w:rPr>
-        <w:t>Then, i</w:t>
-      </w:r>
-      <w:r>
-        <w:rPr>
-          <w:lang w:val="en-GB"/>
-        </w:rPr>
-        <w:t xml:space="preserve">n order to make the analysis we used some script written in bash and </w:t>
+        <w:t xml:space="preserve">, has been modified to allow the launch of the functions contained in the </w:t>
+      </w:r>
+      <w:r>
+        <w:rPr>
+          <w:lang w:val="en-GB"/>
+        </w:rPr>
+        <w:t>previously</w:t>
+      </w:r>
+      <w:r>
+        <w:rPr>
+          <w:lang w:val="en-GB"/>
+        </w:rPr>
+        <w:t xml:space="preserve"> mentioned file.</w:t>
+      </w:r>
+    </w:p>
+    <w:p>
+      <w:pPr>
+        <w:rPr>
+          <w:lang w:val="en-GB"/>
+        </w:rPr>
+      </w:pPr>
+      <w:r>
+        <w:rPr>
+          <w:lang w:val="en-GB"/>
+        </w:rPr>
+        <w:t xml:space="preserve">Then, </w:t>
+      </w:r>
+      <w:proofErr w:type="gramStart"/>
+      <w:r>
+        <w:rPr>
+          <w:lang w:val="en-GB"/>
+        </w:rPr>
+        <w:t>i</w:t>
+      </w:r>
+      <w:r>
+        <w:rPr>
+          <w:lang w:val="en-GB"/>
+        </w:rPr>
+        <w:t>n order to</w:t>
+      </w:r>
+      <w:proofErr w:type="gramEnd"/>
+      <w:r>
+        <w:rPr>
+          <w:lang w:val="en-GB"/>
+        </w:rPr>
+        <w:t xml:space="preserve"> make the analysis we used some script written in bash and </w:t>
       </w:r>
       <w:proofErr w:type="spellStart"/>
       <w:r>
@@ -6866,7 +8075,21 @@
         <w:rPr>
           <w:lang w:val="en-GB"/>
         </w:rPr>
-        <w:t xml:space="preserve"> are in charge of executing the application and applying some filters (‘grep’, ‘tr’ and ‘cut’ </w:t>
+        <w:t xml:space="preserve"> </w:t>
+      </w:r>
+      <w:proofErr w:type="gramStart"/>
+      <w:r>
+        <w:rPr>
+          <w:lang w:val="en-GB"/>
+        </w:rPr>
+        <w:t>are in charge of</w:t>
+      </w:r>
+      <w:proofErr w:type="gramEnd"/>
+      <w:r>
+        <w:rPr>
+          <w:lang w:val="en-GB"/>
+        </w:rPr>
+        <w:t xml:space="preserve"> executing the application and applying some filters (‘grep’, ‘tr’ and ‘cut’ </w:t>
       </w:r>
       <w:proofErr w:type="spellStart"/>
       <w:r>
@@ -6989,6 +8212,7 @@
         <w:t xml:space="preserve">and produces a csv file with this format: </w:t>
       </w:r>
       <w:proofErr w:type="spellStart"/>
+      <w:proofErr w:type="gramStart"/>
       <w:r>
         <w:rPr>
           <w:i/>
@@ -6999,6 +8223,7 @@
         <w:t>delay,timeout</w:t>
       </w:r>
       <w:proofErr w:type="spellEnd"/>
+      <w:proofErr w:type="gramEnd"/>
     </w:p>
     <w:p>
       <w:pPr>
@@ -7024,6 +8249,7 @@
         <w:t xml:space="preserve">_timeout.sh: execute the PSM with all timeout within a certain range for a given workload and produces a csv file with this format: </w:t>
       </w:r>
       <w:proofErr w:type="spellStart"/>
+      <w:proofErr w:type="gramStart"/>
       <w:r>
         <w:rPr>
           <w:i/>
@@ -7034,6 +8260,7 @@
         <w:t>energy,timeout</w:t>
       </w:r>
       <w:proofErr w:type="spellEnd"/>
+      <w:proofErr w:type="gramEnd"/>
       <w:r>
         <w:rPr>
           <w:i/>
@@ -7145,14 +8372,28 @@
         <w:rPr>
           <w:lang w:val="en-GB"/>
         </w:rPr>
-        <w:t>timeout_energy.m</w:t>
+        <w:t>timeout_energy.</w:t>
+      </w:r>
+      <w:proofErr w:type="gramStart"/>
+      <w:r>
+        <w:rPr>
+          <w:lang w:val="en-GB"/>
+        </w:rPr>
+        <w:t>m</w:t>
       </w:r>
       <w:proofErr w:type="spellEnd"/>
       <w:r>
         <w:rPr>
           <w:lang w:val="en-GB"/>
         </w:rPr>
-        <w:t>: reads the two csv file produced by the two bash scri</w:t>
+        <w:t>:</w:t>
+      </w:r>
+      <w:proofErr w:type="gramEnd"/>
+      <w:r>
+        <w:rPr>
+          <w:lang w:val="en-GB"/>
+        </w:rPr>
+        <w:t xml:space="preserve"> reads the two csv file produced by the two bash scri</w:t>
       </w:r>
       <w:r>
         <w:rPr>
@@ -7183,23 +8424,35 @@
         <w:rPr>
           <w:lang w:val="en-GB"/>
         </w:rPr>
-        <w:t>stem_idles.m</w:t>
+        <w:t>stem_idles.</w:t>
+      </w:r>
+      <w:proofErr w:type="gramStart"/>
+      <w:r>
+        <w:rPr>
+          <w:lang w:val="en-GB"/>
+        </w:rPr>
+        <w:t>m</w:t>
       </w:r>
       <w:proofErr w:type="spellEnd"/>
       <w:r>
         <w:rPr>
           <w:lang w:val="en-GB"/>
         </w:rPr>
-        <w:t xml:space="preserve">: reads two workloads (like the workload1 and workload2, described in the file workloads/workload_1.txt and workloads/workload_2.txt) and plots the distribution of idle times that are less than a given </w:t>
-      </w:r>
-      <w:proofErr w:type="spellStart"/>
-      <w:r>
-        <w:rPr>
-          <w:lang w:val="en-GB"/>
-        </w:rPr>
-        <w:t>threashold</w:t>
-      </w:r>
-      <w:proofErr w:type="spellEnd"/>
+        <w:t>:</w:t>
+      </w:r>
+      <w:proofErr w:type="gramEnd"/>
+      <w:r>
+        <w:rPr>
+          <w:lang w:val="en-GB"/>
+        </w:rPr>
+        <w:t xml:space="preserve"> reads two workloads (like the workload1 and workload2, described in the file workloads/workload_1.txt and workloads/workload_2.txt) and plots the distribution of idle times that are less than a given </w:t>
+      </w:r>
+      <w:r>
+        <w:rPr>
+          <w:lang w:val="en-GB"/>
+        </w:rPr>
+        <w:t>threshold</w:t>
+      </w:r>
       <w:r>
         <w:rPr>
           <w:lang w:val="en-GB"/>
@@ -7242,14 +8495,28 @@
         <w:rPr>
           <w:lang w:val="en-GB"/>
         </w:rPr>
-        <w:t>.m</w:t>
+        <w:t>.</w:t>
+      </w:r>
+      <w:proofErr w:type="gramStart"/>
+      <w:r>
+        <w:rPr>
+          <w:lang w:val="en-GB"/>
+        </w:rPr>
+        <w:t>m</w:t>
       </w:r>
       <w:proofErr w:type="spellEnd"/>
       <w:r>
         <w:rPr>
           <w:lang w:val="en-GB"/>
         </w:rPr>
-        <w:t xml:space="preserve">: </w:t>
+        <w:t>:</w:t>
+      </w:r>
+      <w:proofErr w:type="gramEnd"/>
+      <w:r>
+        <w:rPr>
+          <w:lang w:val="en-GB"/>
+        </w:rPr>
+        <w:t xml:space="preserve"> </w:t>
       </w:r>
       <w:r>
         <w:rPr>
@@ -7301,7 +8568,7 @@
         <w:rPr>
           <w:lang w:val="en-GB"/>
         </w:rPr>
-        <w:t xml:space="preserve">graphs  </w:t>
+        <w:t xml:space="preserve">graphs </w:t>
       </w:r>
       <w:r>
         <w:rPr>
@@ -7365,7 +8632,7 @@
         <w:rPr>
           <w:lang w:val="en-GB"/>
         </w:rPr>
-        <w:t xml:space="preserve"> Figure10)</w:t>
+        <w:t>Figure10)</w:t>
       </w:r>
       <w:r>
         <w:rPr>
@@ -7403,7 +8670,7 @@
       </w:pPr>
     </w:p>
     <w:sectPr>
-      <w:footerReference w:type="default" r:id="rId29"/>
+      <w:footerReference w:type="default" r:id="rId33"/>
       <w:pgSz w:w="11906" w:h="16838" w:code="9"/>
       <w:pgMar w:top="993" w:right="1800" w:bottom="993" w:left="1800" w:header="720" w:footer="720" w:gutter="0"/>
       <w:pgNumType w:start="0"/>

</xml_diff>